<commit_message>
Update 2025, logout docs added
</commit_message>
<xml_diff>
--- a/Sanctum docs.docx
+++ b/Sanctum docs.docx
@@ -1,6 +1,6 @@
 
 <file path=word/document.xml><?xml version="1.0" encoding="utf-8"?>
-<w:document xmlns:wpc="http://schemas.microsoft.com/office/word/2010/wordprocessingCanvas" xmlns:cx="http://schemas.microsoft.com/office/drawing/2014/chartex" xmlns:cx1="http://schemas.microsoft.com/office/drawing/2015/9/8/chartex" xmlns:cx2="http://schemas.microsoft.com/office/drawing/2015/10/21/chartex" xmlns:cx3="http://schemas.microsoft.com/office/drawing/2016/5/9/chartex" xmlns:cx4="http://schemas.microsoft.com/office/drawing/2016/5/10/chartex" xmlns:cx5="http://schemas.microsoft.com/office/drawing/2016/5/11/chartex" xmlns:cx6="http://schemas.microsoft.com/office/drawing/2016/5/12/chartex" xmlns:cx7="http://schemas.microsoft.com/office/drawing/2016/5/13/chartex" xmlns:cx8="http://schemas.microsoft.com/office/drawing/2016/5/14/chartex" xmlns:mc="http://schemas.openxmlformats.org/markup-compatibility/2006" xmlns:aink="http://schemas.microsoft.com/office/drawing/2016/ink" xmlns:am3d="http://schemas.microsoft.com/office/drawing/2017/model3d" xmlns:o="urn:schemas-microsoft-com:office:office" xmlns:r="http://schemas.openxmlformats.org/officeDocument/2006/relationships" xmlns:m="http://schemas.openxmlformats.org/officeDocument/2006/math" xmlns:v="urn:schemas-microsoft-com:vml" xmlns:wp14="http://schemas.microsoft.com/office/word/2010/wordprocessingDrawing" xmlns:wp="http://schemas.openxmlformats.org/drawingml/2006/wordprocessingDrawing" xmlns:w10="urn:schemas-microsoft-com:office:word" xmlns:w="http://schemas.openxmlformats.org/wordprocessingml/2006/main" xmlns:w14="http://schemas.microsoft.com/office/word/2010/wordml" xmlns:w15="http://schemas.microsoft.com/office/word/2012/wordml" xmlns:w16cex="http://schemas.microsoft.com/office/word/2018/wordml/cex" xmlns:w16cid="http://schemas.microsoft.com/office/word/2016/wordml/cid" xmlns:w16="http://schemas.microsoft.com/office/word/2018/wordml" xmlns:w16sdtdh="http://schemas.microsoft.com/office/word/2020/wordml/sdtdatahash" xmlns:w16se="http://schemas.microsoft.com/office/word/2015/wordml/symex" xmlns:wpg="http://schemas.microsoft.com/office/word/2010/wordprocessingGroup" xmlns:wpi="http://schemas.microsoft.com/office/word/2010/wordprocessingInk" xmlns:wne="http://schemas.microsoft.com/office/word/2006/wordml" xmlns:wps="http://schemas.microsoft.com/office/word/2010/wordprocessingShape" mc:Ignorable="w14 w15 w16se w16cid w16 w16cex w16sdtdh wp14">
+<w:document xmlns:wpc="http://schemas.microsoft.com/office/word/2010/wordprocessingCanvas" xmlns:cx="http://schemas.microsoft.com/office/drawing/2014/chartex" xmlns:cx1="http://schemas.microsoft.com/office/drawing/2015/9/8/chartex" xmlns:cx2="http://schemas.microsoft.com/office/drawing/2015/10/21/chartex" xmlns:cx3="http://schemas.microsoft.com/office/drawing/2016/5/9/chartex" xmlns:cx4="http://schemas.microsoft.com/office/drawing/2016/5/10/chartex" xmlns:cx5="http://schemas.microsoft.com/office/drawing/2016/5/11/chartex" xmlns:cx6="http://schemas.microsoft.com/office/drawing/2016/5/12/chartex" xmlns:cx7="http://schemas.microsoft.com/office/drawing/2016/5/13/chartex" xmlns:cx8="http://schemas.microsoft.com/office/drawing/2016/5/14/chartex" xmlns:mc="http://schemas.openxmlformats.org/markup-compatibility/2006" xmlns:aink="http://schemas.microsoft.com/office/drawing/2016/ink" xmlns:am3d="http://schemas.microsoft.com/office/drawing/2017/model3d" xmlns:o="urn:schemas-microsoft-com:office:office" xmlns:oel="http://schemas.microsoft.com/office/2019/extlst" xmlns:r="http://schemas.openxmlformats.org/officeDocument/2006/relationships" xmlns:m="http://schemas.openxmlformats.org/officeDocument/2006/math" xmlns:v="urn:schemas-microsoft-com:vml" xmlns:wp14="http://schemas.microsoft.com/office/word/2010/wordprocessingDrawing" xmlns:wp="http://schemas.openxmlformats.org/drawingml/2006/wordprocessingDrawing" xmlns:w10="urn:schemas-microsoft-com:office:word" xmlns:w="http://schemas.openxmlformats.org/wordprocessingml/2006/main" xmlns:w14="http://schemas.microsoft.com/office/word/2010/wordml" xmlns:w15="http://schemas.microsoft.com/office/word/2012/wordml" xmlns:w16cex="http://schemas.microsoft.com/office/word/2018/wordml/cex" xmlns:w16cid="http://schemas.microsoft.com/office/word/2016/wordml/cid" xmlns:w16="http://schemas.microsoft.com/office/word/2018/wordml" xmlns:w16du="http://schemas.microsoft.com/office/word/2023/wordml/word16du" xmlns:w16sdtdh="http://schemas.microsoft.com/office/word/2020/wordml/sdtdatahash" xmlns:w16sdtfl="http://schemas.microsoft.com/office/word/2024/wordml/sdtformatlock" xmlns:w16se="http://schemas.microsoft.com/office/word/2015/wordml/symex" xmlns:wpg="http://schemas.microsoft.com/office/word/2010/wordprocessingGroup" xmlns:wpi="http://schemas.microsoft.com/office/word/2010/wordprocessingInk" xmlns:wne="http://schemas.microsoft.com/office/word/2006/wordml" xmlns:wps="http://schemas.microsoft.com/office/word/2010/wordprocessingShape" mc:Ignorable="w14 w15 w16se w16cid w16 w16cex w16sdtdh w16sdtfl w16du wp14">
   <w:body>
     <w:p>
       <w:pPr>
@@ -48,23 +48,7 @@
             <w:sz w:val="16"/>
             <w:szCs w:val="16"/>
           </w:rPr>
-          <w:t>https://www.youtube.com/watc</w:t>
-        </w:r>
-        <w:r>
-          <w:rPr>
-            <w:rStyle w:val="Hyperlink"/>
-            <w:sz w:val="16"/>
-            <w:szCs w:val="16"/>
-          </w:rPr>
-          <w:t>h</w:t>
-        </w:r>
-        <w:r>
-          <w:rPr>
-            <w:rStyle w:val="Hyperlink"/>
-            <w:sz w:val="16"/>
-            <w:szCs w:val="16"/>
-          </w:rPr>
-          <w:t>?v=jIzPuM76-nI&amp;list=LL&amp;index=4&amp;t=2s&amp;ab_channel=ScalableScripts</w:t>
+          <w:t>https://www.youtube.com/watch?v=jIzPuM76-nI&amp;list=LL&amp;index=4&amp;t=2s&amp;ab_channel=ScalableScripts</w:t>
         </w:r>
       </w:hyperlink>
     </w:p>
@@ -1149,6 +1133,7 @@
         </w:rPr>
         <w:t xml:space="preserve"> </w:t>
       </w:r>
+      <w:proofErr w:type="spellStart"/>
       <w:r>
         <w:rPr>
           <w:rStyle w:val="HTMLCode"/>
@@ -1156,9 +1141,9 @@
           <w:color w:val="090910"/>
           <w:bdr w:val="single" w:sz="2" w:space="0" w:color="E7E8F2" w:frame="1"/>
         </w:rPr>
-        <w:t xml:space="preserve">php artisan </w:t>
-      </w:r>
-      <w:proofErr w:type="spellStart"/>
+        <w:t>php</w:t>
+      </w:r>
+      <w:proofErr w:type="spellEnd"/>
       <w:r>
         <w:rPr>
           <w:rStyle w:val="HTMLCode"/>
@@ -1166,6 +1151,16 @@
           <w:color w:val="090910"/>
           <w:bdr w:val="single" w:sz="2" w:space="0" w:color="E7E8F2" w:frame="1"/>
         </w:rPr>
+        <w:t xml:space="preserve"> artisan </w:t>
+      </w:r>
+      <w:proofErr w:type="spellStart"/>
+      <w:r>
+        <w:rPr>
+          <w:rStyle w:val="HTMLCode"/>
+          <w:rFonts w:ascii="Consolas" w:hAnsi="Consolas"/>
+          <w:color w:val="090910"/>
+          <w:bdr w:val="single" w:sz="2" w:space="0" w:color="E7E8F2" w:frame="1"/>
+        </w:rPr>
         <w:t>vendor</w:t>
       </w:r>
       <w:r>
@@ -1278,8 +1273,13 @@
       <w:r>
         <w:t xml:space="preserve"> </w:t>
       </w:r>
-      <w:r>
-        <w:t xml:space="preserve">php artisan </w:t>
+      <w:proofErr w:type="spellStart"/>
+      <w:r>
+        <w:t>php</w:t>
+      </w:r>
+      <w:proofErr w:type="spellEnd"/>
+      <w:r>
+        <w:t xml:space="preserve"> artisan </w:t>
       </w:r>
       <w:proofErr w:type="spellStart"/>
       <w:r>
@@ -1287,8 +1287,13 @@
       </w:r>
       <w:proofErr w:type="spellEnd"/>
       <w:r>
-        <w:t xml:space="preserve"> AuthController</w:t>
-      </w:r>
+        <w:t xml:space="preserve"> </w:t>
+      </w:r>
+      <w:proofErr w:type="spellStart"/>
+      <w:r>
+        <w:t>AuthController</w:t>
+      </w:r>
+      <w:proofErr w:type="spellEnd"/>
     </w:p>
     <w:p>
       <w:r>
@@ -3448,15 +3453,7 @@
       </w:r>
       <w:proofErr w:type="spellEnd"/>
       <w:r>
-        <w:t xml:space="preserve"> </w:t>
-      </w:r>
-      <w:proofErr w:type="spellStart"/>
-      <w:r>
-        <w:t>te</w:t>
-      </w:r>
-      <w:proofErr w:type="spellEnd"/>
-      <w:r>
-        <w:t xml:space="preserve"> use </w:t>
+        <w:t xml:space="preserve"> te use </w:t>
       </w:r>
       <w:proofErr w:type="gramStart"/>
       <w:r>
@@ -3928,8 +3925,18 @@
           <w:sz w:val="18"/>
           <w:szCs w:val="18"/>
         </w:rPr>
-        <w:t xml:space="preserve"> //use kora hoise</w:t>
-      </w:r>
+        <w:t xml:space="preserve"> //use kora </w:t>
+      </w:r>
+      <w:proofErr w:type="spellStart"/>
+      <w:r>
+        <w:rPr>
+          <w:color w:val="F8F8F2"/>
+          <w:sz w:val="18"/>
+          <w:szCs w:val="18"/>
+        </w:rPr>
+        <w:t>hoise</w:t>
+      </w:r>
+      <w:proofErr w:type="spellEnd"/>
       <w:r>
         <w:rPr>
           <w:color w:val="F8F8F2"/>
@@ -6123,8 +6130,18 @@
           <w:sz w:val="18"/>
           <w:szCs w:val="18"/>
         </w:rPr>
-        <w:t>,[AuthController</w:t>
-      </w:r>
+        <w:t>,[</w:t>
+      </w:r>
+      <w:proofErr w:type="spellStart"/>
+      <w:r>
+        <w:rPr>
+          <w:color w:val="F8F8F2"/>
+          <w:sz w:val="18"/>
+          <w:szCs w:val="18"/>
+        </w:rPr>
+        <w:t>AuthController</w:t>
+      </w:r>
+      <w:proofErr w:type="spellEnd"/>
       <w:r>
         <w:rPr>
           <w:color w:val="F92672"/>
@@ -6222,8 +6239,18 @@
           <w:sz w:val="18"/>
           <w:szCs w:val="18"/>
         </w:rPr>
-        <w:t>,[AuthController</w:t>
-      </w:r>
+        <w:t>,[</w:t>
+      </w:r>
+      <w:proofErr w:type="spellStart"/>
+      <w:r>
+        <w:rPr>
+          <w:color w:val="F8F8F2"/>
+          <w:sz w:val="18"/>
+          <w:szCs w:val="18"/>
+        </w:rPr>
+        <w:t>AuthController</w:t>
+      </w:r>
+      <w:proofErr w:type="spellEnd"/>
       <w:r>
         <w:rPr>
           <w:color w:val="F92672"/>
@@ -6436,8 +6463,18 @@
           <w:sz w:val="18"/>
           <w:szCs w:val="18"/>
         </w:rPr>
-        <w:t>,[AuthController</w:t>
-      </w:r>
+        <w:t>,[</w:t>
+      </w:r>
+      <w:proofErr w:type="spellStart"/>
+      <w:r>
+        <w:rPr>
+          <w:color w:val="F8F8F2"/>
+          <w:sz w:val="18"/>
+          <w:szCs w:val="18"/>
+        </w:rPr>
+        <w:t>AuthController</w:t>
+      </w:r>
+      <w:proofErr w:type="spellEnd"/>
       <w:r>
         <w:rPr>
           <w:color w:val="F92672"/>
@@ -6535,8 +6572,18 @@
           <w:sz w:val="18"/>
           <w:szCs w:val="18"/>
         </w:rPr>
-        <w:t>,[AuthController</w:t>
-      </w:r>
+        <w:t>,[</w:t>
+      </w:r>
+      <w:proofErr w:type="spellStart"/>
+      <w:r>
+        <w:rPr>
+          <w:color w:val="F8F8F2"/>
+          <w:sz w:val="18"/>
+          <w:szCs w:val="18"/>
+        </w:rPr>
+        <w:t>AuthController</w:t>
+      </w:r>
+      <w:proofErr w:type="spellEnd"/>
       <w:r>
         <w:rPr>
           <w:color w:val="F92672"/>
@@ -6605,6 +6652,2054 @@
         </w:rPr>
       </w:pPr>
     </w:p>
+    <w:p>
+      <w:r>
+        <w:t>Update 2025, logout route,</w:t>
+      </w:r>
+    </w:p>
+    <w:p>
+      <w:r>
+        <w:t xml:space="preserve">From </w:t>
+      </w:r>
+      <w:proofErr w:type="spellStart"/>
+      <w:r>
+        <w:t>Api.php</w:t>
+      </w:r>
+      <w:proofErr w:type="spellEnd"/>
+      <w:r>
+        <w:t>,</w:t>
+      </w:r>
+    </w:p>
+    <w:p>
+      <w:pPr>
+        <w:shd w:val="clear" w:color="auto" w:fill="1E1E1E"/>
+        <w:spacing w:after="0" w:line="285" w:lineRule="atLeast"/>
+        <w:rPr>
+          <w:rFonts w:ascii="Consolas" w:eastAsia="Times New Roman" w:hAnsi="Consolas" w:cs="Times New Roman"/>
+          <w:color w:val="D4D4D4"/>
+          <w:sz w:val="18"/>
+          <w:szCs w:val="18"/>
+        </w:rPr>
+      </w:pPr>
+      <w:proofErr w:type="gramStart"/>
+      <w:r>
+        <w:rPr>
+          <w:rFonts w:ascii="Consolas" w:eastAsia="Times New Roman" w:hAnsi="Consolas" w:cs="Times New Roman"/>
+          <w:color w:val="4EC9B0"/>
+          <w:sz w:val="18"/>
+          <w:szCs w:val="18"/>
+        </w:rPr>
+        <w:t>Route</w:t>
+      </w:r>
+      <w:r>
+        <w:rPr>
+          <w:rFonts w:ascii="Consolas" w:eastAsia="Times New Roman" w:hAnsi="Consolas" w:cs="Times New Roman"/>
+          <w:color w:val="D4D4D4"/>
+          <w:sz w:val="18"/>
+          <w:szCs w:val="18"/>
+        </w:rPr>
+        <w:t>::</w:t>
+      </w:r>
+      <w:proofErr w:type="gramEnd"/>
+      <w:r>
+        <w:rPr>
+          <w:rFonts w:ascii="Consolas" w:eastAsia="Times New Roman" w:hAnsi="Consolas" w:cs="Times New Roman"/>
+          <w:color w:val="DCDCAA"/>
+          <w:sz w:val="18"/>
+          <w:szCs w:val="18"/>
+        </w:rPr>
+        <w:t>middleware</w:t>
+      </w:r>
+      <w:r>
+        <w:rPr>
+          <w:rFonts w:ascii="Consolas" w:eastAsia="Times New Roman" w:hAnsi="Consolas" w:cs="Times New Roman"/>
+          <w:color w:val="D4D4D4"/>
+          <w:sz w:val="18"/>
+          <w:szCs w:val="18"/>
+        </w:rPr>
+        <w:t>([</w:t>
+      </w:r>
+      <w:r>
+        <w:rPr>
+          <w:rFonts w:ascii="Consolas" w:eastAsia="Times New Roman" w:hAnsi="Consolas" w:cs="Times New Roman"/>
+          <w:color w:val="CE9178"/>
+          <w:sz w:val="18"/>
+          <w:szCs w:val="18"/>
+        </w:rPr>
+        <w:t>'</w:t>
+      </w:r>
+      <w:proofErr w:type="spellStart"/>
+      <w:r>
+        <w:rPr>
+          <w:rFonts w:ascii="Consolas" w:eastAsia="Times New Roman" w:hAnsi="Consolas" w:cs="Times New Roman"/>
+          <w:color w:val="CE9178"/>
+          <w:sz w:val="18"/>
+          <w:szCs w:val="18"/>
+        </w:rPr>
+        <w:t>auth:sanctum</w:t>
+      </w:r>
+      <w:proofErr w:type="spellEnd"/>
+      <w:r>
+        <w:rPr>
+          <w:rFonts w:ascii="Consolas" w:eastAsia="Times New Roman" w:hAnsi="Consolas" w:cs="Times New Roman"/>
+          <w:color w:val="CE9178"/>
+          <w:sz w:val="18"/>
+          <w:szCs w:val="18"/>
+        </w:rPr>
+        <w:t>'</w:t>
+      </w:r>
+      <w:r>
+        <w:rPr>
+          <w:rFonts w:ascii="Consolas" w:eastAsia="Times New Roman" w:hAnsi="Consolas" w:cs="Times New Roman"/>
+          <w:color w:val="D4D4D4"/>
+          <w:sz w:val="18"/>
+          <w:szCs w:val="18"/>
+        </w:rPr>
+        <w:t>])-&gt;</w:t>
+      </w:r>
+      <w:r>
+        <w:rPr>
+          <w:rFonts w:ascii="Consolas" w:eastAsia="Times New Roman" w:hAnsi="Consolas" w:cs="Times New Roman"/>
+          <w:color w:val="DCDCAA"/>
+          <w:sz w:val="18"/>
+          <w:szCs w:val="18"/>
+        </w:rPr>
+        <w:t>group</w:t>
+      </w:r>
+      <w:r>
+        <w:rPr>
+          <w:rFonts w:ascii="Consolas" w:eastAsia="Times New Roman" w:hAnsi="Consolas" w:cs="Times New Roman"/>
+          <w:color w:val="D4D4D4"/>
+          <w:sz w:val="18"/>
+          <w:szCs w:val="18"/>
+        </w:rPr>
+        <w:t>(</w:t>
+      </w:r>
+      <w:r>
+        <w:rPr>
+          <w:rFonts w:ascii="Consolas" w:eastAsia="Times New Roman" w:hAnsi="Consolas" w:cs="Times New Roman"/>
+          <w:color w:val="569CD6"/>
+          <w:sz w:val="18"/>
+          <w:szCs w:val="18"/>
+        </w:rPr>
+        <w:t>function</w:t>
+      </w:r>
+      <w:r>
+        <w:rPr>
+          <w:rFonts w:ascii="Consolas" w:eastAsia="Times New Roman" w:hAnsi="Consolas" w:cs="Times New Roman"/>
+          <w:color w:val="D4D4D4"/>
+          <w:sz w:val="18"/>
+          <w:szCs w:val="18"/>
+        </w:rPr>
+        <w:t xml:space="preserve"> () {</w:t>
+      </w:r>
+    </w:p>
+    <w:p>
+      <w:pPr>
+        <w:shd w:val="clear" w:color="auto" w:fill="1E1E1E"/>
+        <w:spacing w:after="0" w:line="285" w:lineRule="atLeast"/>
+        <w:rPr>
+          <w:rFonts w:ascii="Consolas" w:eastAsia="Times New Roman" w:hAnsi="Consolas" w:cs="Times New Roman"/>
+          <w:color w:val="D4D4D4"/>
+          <w:sz w:val="18"/>
+          <w:szCs w:val="18"/>
+        </w:rPr>
+      </w:pPr>
+      <w:r>
+        <w:rPr>
+          <w:rFonts w:ascii="Consolas" w:eastAsia="Times New Roman" w:hAnsi="Consolas" w:cs="Times New Roman"/>
+          <w:color w:val="D4D4D4"/>
+          <w:sz w:val="18"/>
+          <w:szCs w:val="18"/>
+        </w:rPr>
+        <w:t xml:space="preserve">    </w:t>
+      </w:r>
+      <w:proofErr w:type="gramStart"/>
+      <w:r>
+        <w:rPr>
+          <w:rFonts w:ascii="Consolas" w:eastAsia="Times New Roman" w:hAnsi="Consolas" w:cs="Times New Roman"/>
+          <w:color w:val="4EC9B0"/>
+          <w:sz w:val="18"/>
+          <w:szCs w:val="18"/>
+        </w:rPr>
+        <w:t>Route</w:t>
+      </w:r>
+      <w:r>
+        <w:rPr>
+          <w:rFonts w:ascii="Consolas" w:eastAsia="Times New Roman" w:hAnsi="Consolas" w:cs="Times New Roman"/>
+          <w:color w:val="D4D4D4"/>
+          <w:sz w:val="18"/>
+          <w:szCs w:val="18"/>
+        </w:rPr>
+        <w:t>::</w:t>
+      </w:r>
+      <w:proofErr w:type="gramEnd"/>
+      <w:r>
+        <w:rPr>
+          <w:rFonts w:ascii="Consolas" w:eastAsia="Times New Roman" w:hAnsi="Consolas" w:cs="Times New Roman"/>
+          <w:color w:val="DCDCAA"/>
+          <w:sz w:val="18"/>
+          <w:szCs w:val="18"/>
+        </w:rPr>
+        <w:t>post</w:t>
+      </w:r>
+      <w:r>
+        <w:rPr>
+          <w:rFonts w:ascii="Consolas" w:eastAsia="Times New Roman" w:hAnsi="Consolas" w:cs="Times New Roman"/>
+          <w:color w:val="D4D4D4"/>
+          <w:sz w:val="18"/>
+          <w:szCs w:val="18"/>
+        </w:rPr>
+        <w:t>(</w:t>
+      </w:r>
+      <w:r>
+        <w:rPr>
+          <w:rFonts w:ascii="Consolas" w:eastAsia="Times New Roman" w:hAnsi="Consolas" w:cs="Times New Roman"/>
+          <w:color w:val="CE9178"/>
+          <w:sz w:val="18"/>
+          <w:szCs w:val="18"/>
+        </w:rPr>
+        <w:t>'logout'</w:t>
+      </w:r>
+      <w:r>
+        <w:rPr>
+          <w:rFonts w:ascii="Consolas" w:eastAsia="Times New Roman" w:hAnsi="Consolas" w:cs="Times New Roman"/>
+          <w:color w:val="D4D4D4"/>
+          <w:sz w:val="18"/>
+          <w:szCs w:val="18"/>
+        </w:rPr>
+        <w:t>, [</w:t>
+      </w:r>
+      <w:proofErr w:type="spellStart"/>
+      <w:r>
+        <w:rPr>
+          <w:rFonts w:ascii="Consolas" w:eastAsia="Times New Roman" w:hAnsi="Consolas" w:cs="Times New Roman"/>
+          <w:color w:val="4EC9B0"/>
+          <w:sz w:val="18"/>
+          <w:szCs w:val="18"/>
+        </w:rPr>
+        <w:t>AuthController</w:t>
+      </w:r>
+      <w:proofErr w:type="spellEnd"/>
+      <w:r>
+        <w:rPr>
+          <w:rFonts w:ascii="Consolas" w:eastAsia="Times New Roman" w:hAnsi="Consolas" w:cs="Times New Roman"/>
+          <w:color w:val="D4D4D4"/>
+          <w:sz w:val="18"/>
+          <w:szCs w:val="18"/>
+        </w:rPr>
+        <w:t>::</w:t>
+      </w:r>
+      <w:r>
+        <w:rPr>
+          <w:rFonts w:ascii="Consolas" w:eastAsia="Times New Roman" w:hAnsi="Consolas" w:cs="Times New Roman"/>
+          <w:color w:val="569CD6"/>
+          <w:sz w:val="18"/>
+          <w:szCs w:val="18"/>
+        </w:rPr>
+        <w:t>class</w:t>
+      </w:r>
+      <w:r>
+        <w:rPr>
+          <w:rFonts w:ascii="Consolas" w:eastAsia="Times New Roman" w:hAnsi="Consolas" w:cs="Times New Roman"/>
+          <w:color w:val="D4D4D4"/>
+          <w:sz w:val="18"/>
+          <w:szCs w:val="18"/>
+        </w:rPr>
+        <w:t xml:space="preserve">, </w:t>
+      </w:r>
+      <w:r>
+        <w:rPr>
+          <w:rFonts w:ascii="Consolas" w:eastAsia="Times New Roman" w:hAnsi="Consolas" w:cs="Times New Roman"/>
+          <w:color w:val="CE9178"/>
+          <w:sz w:val="18"/>
+          <w:szCs w:val="18"/>
+        </w:rPr>
+        <w:t>'logout'</w:t>
+      </w:r>
+      <w:r>
+        <w:rPr>
+          <w:rFonts w:ascii="Consolas" w:eastAsia="Times New Roman" w:hAnsi="Consolas" w:cs="Times New Roman"/>
+          <w:color w:val="D4D4D4"/>
+          <w:sz w:val="18"/>
+          <w:szCs w:val="18"/>
+        </w:rPr>
+        <w:t>]);</w:t>
+      </w:r>
+    </w:p>
+    <w:p>
+      <w:pPr>
+        <w:shd w:val="clear" w:color="auto" w:fill="1E1E1E"/>
+        <w:spacing w:after="0" w:line="285" w:lineRule="atLeast"/>
+        <w:rPr>
+          <w:rFonts w:ascii="Consolas" w:eastAsia="Times New Roman" w:hAnsi="Consolas" w:cs="Times New Roman"/>
+          <w:color w:val="D4D4D4"/>
+          <w:sz w:val="18"/>
+          <w:szCs w:val="18"/>
+        </w:rPr>
+      </w:pPr>
+      <w:r>
+        <w:rPr>
+          <w:rFonts w:ascii="Consolas" w:eastAsia="Times New Roman" w:hAnsi="Consolas" w:cs="Times New Roman"/>
+          <w:color w:val="D4D4D4"/>
+          <w:sz w:val="18"/>
+          <w:szCs w:val="18"/>
+        </w:rPr>
+        <w:t xml:space="preserve">    </w:t>
+      </w:r>
+      <w:proofErr w:type="gramStart"/>
+      <w:r>
+        <w:rPr>
+          <w:rFonts w:ascii="Consolas" w:eastAsia="Times New Roman" w:hAnsi="Consolas" w:cs="Times New Roman"/>
+          <w:color w:val="4EC9B0"/>
+          <w:sz w:val="18"/>
+          <w:szCs w:val="18"/>
+        </w:rPr>
+        <w:t>Route</w:t>
+      </w:r>
+      <w:r>
+        <w:rPr>
+          <w:rFonts w:ascii="Consolas" w:eastAsia="Times New Roman" w:hAnsi="Consolas" w:cs="Times New Roman"/>
+          <w:color w:val="D4D4D4"/>
+          <w:sz w:val="18"/>
+          <w:szCs w:val="18"/>
+        </w:rPr>
+        <w:t>::</w:t>
+      </w:r>
+      <w:proofErr w:type="gramEnd"/>
+      <w:r>
+        <w:rPr>
+          <w:rFonts w:ascii="Consolas" w:eastAsia="Times New Roman" w:hAnsi="Consolas" w:cs="Times New Roman"/>
+          <w:color w:val="DCDCAA"/>
+          <w:sz w:val="18"/>
+          <w:szCs w:val="18"/>
+        </w:rPr>
+        <w:t>post</w:t>
+      </w:r>
+      <w:r>
+        <w:rPr>
+          <w:rFonts w:ascii="Consolas" w:eastAsia="Times New Roman" w:hAnsi="Consolas" w:cs="Times New Roman"/>
+          <w:color w:val="D4D4D4"/>
+          <w:sz w:val="18"/>
+          <w:szCs w:val="18"/>
+        </w:rPr>
+        <w:t>(</w:t>
+      </w:r>
+      <w:r>
+        <w:rPr>
+          <w:rFonts w:ascii="Consolas" w:eastAsia="Times New Roman" w:hAnsi="Consolas" w:cs="Times New Roman"/>
+          <w:color w:val="CE9178"/>
+          <w:sz w:val="18"/>
+          <w:szCs w:val="18"/>
+        </w:rPr>
+        <w:t>'</w:t>
+      </w:r>
+      <w:proofErr w:type="spellStart"/>
+      <w:r>
+        <w:rPr>
+          <w:rFonts w:ascii="Consolas" w:eastAsia="Times New Roman" w:hAnsi="Consolas" w:cs="Times New Roman"/>
+          <w:color w:val="CE9178"/>
+          <w:sz w:val="18"/>
+          <w:szCs w:val="18"/>
+        </w:rPr>
+        <w:t>logout_all_devices</w:t>
+      </w:r>
+      <w:proofErr w:type="spellEnd"/>
+      <w:r>
+        <w:rPr>
+          <w:rFonts w:ascii="Consolas" w:eastAsia="Times New Roman" w:hAnsi="Consolas" w:cs="Times New Roman"/>
+          <w:color w:val="CE9178"/>
+          <w:sz w:val="18"/>
+          <w:szCs w:val="18"/>
+        </w:rPr>
+        <w:t>'</w:t>
+      </w:r>
+      <w:r>
+        <w:rPr>
+          <w:rFonts w:ascii="Consolas" w:eastAsia="Times New Roman" w:hAnsi="Consolas" w:cs="Times New Roman"/>
+          <w:color w:val="D4D4D4"/>
+          <w:sz w:val="18"/>
+          <w:szCs w:val="18"/>
+        </w:rPr>
+        <w:t>, [</w:t>
+      </w:r>
+      <w:proofErr w:type="spellStart"/>
+      <w:r>
+        <w:rPr>
+          <w:rFonts w:ascii="Consolas" w:eastAsia="Times New Roman" w:hAnsi="Consolas" w:cs="Times New Roman"/>
+          <w:color w:val="4EC9B0"/>
+          <w:sz w:val="18"/>
+          <w:szCs w:val="18"/>
+        </w:rPr>
+        <w:t>AuthController</w:t>
+      </w:r>
+      <w:proofErr w:type="spellEnd"/>
+      <w:r>
+        <w:rPr>
+          <w:rFonts w:ascii="Consolas" w:eastAsia="Times New Roman" w:hAnsi="Consolas" w:cs="Times New Roman"/>
+          <w:color w:val="D4D4D4"/>
+          <w:sz w:val="18"/>
+          <w:szCs w:val="18"/>
+        </w:rPr>
+        <w:t>::</w:t>
+      </w:r>
+      <w:r>
+        <w:rPr>
+          <w:rFonts w:ascii="Consolas" w:eastAsia="Times New Roman" w:hAnsi="Consolas" w:cs="Times New Roman"/>
+          <w:color w:val="569CD6"/>
+          <w:sz w:val="18"/>
+          <w:szCs w:val="18"/>
+        </w:rPr>
+        <w:t>class</w:t>
+      </w:r>
+      <w:r>
+        <w:rPr>
+          <w:rFonts w:ascii="Consolas" w:eastAsia="Times New Roman" w:hAnsi="Consolas" w:cs="Times New Roman"/>
+          <w:color w:val="D4D4D4"/>
+          <w:sz w:val="18"/>
+          <w:szCs w:val="18"/>
+        </w:rPr>
+        <w:t xml:space="preserve">, </w:t>
+      </w:r>
+      <w:r>
+        <w:rPr>
+          <w:rFonts w:ascii="Consolas" w:eastAsia="Times New Roman" w:hAnsi="Consolas" w:cs="Times New Roman"/>
+          <w:color w:val="CE9178"/>
+          <w:sz w:val="18"/>
+          <w:szCs w:val="18"/>
+        </w:rPr>
+        <w:t>'</w:t>
+      </w:r>
+      <w:proofErr w:type="spellStart"/>
+      <w:r>
+        <w:rPr>
+          <w:rFonts w:ascii="Consolas" w:eastAsia="Times New Roman" w:hAnsi="Consolas" w:cs="Times New Roman"/>
+          <w:color w:val="CE9178"/>
+          <w:sz w:val="18"/>
+          <w:szCs w:val="18"/>
+        </w:rPr>
+        <w:t>logout_all_devices</w:t>
+      </w:r>
+      <w:proofErr w:type="spellEnd"/>
+      <w:r>
+        <w:rPr>
+          <w:rFonts w:ascii="Consolas" w:eastAsia="Times New Roman" w:hAnsi="Consolas" w:cs="Times New Roman"/>
+          <w:color w:val="CE9178"/>
+          <w:sz w:val="18"/>
+          <w:szCs w:val="18"/>
+        </w:rPr>
+        <w:t>'</w:t>
+      </w:r>
+      <w:r>
+        <w:rPr>
+          <w:rFonts w:ascii="Consolas" w:eastAsia="Times New Roman" w:hAnsi="Consolas" w:cs="Times New Roman"/>
+          <w:color w:val="D4D4D4"/>
+          <w:sz w:val="18"/>
+          <w:szCs w:val="18"/>
+        </w:rPr>
+        <w:t>]);</w:t>
+      </w:r>
+    </w:p>
+    <w:p>
+      <w:pPr>
+        <w:shd w:val="clear" w:color="auto" w:fill="1E1E1E"/>
+        <w:spacing w:after="0" w:line="285" w:lineRule="atLeast"/>
+        <w:rPr>
+          <w:rFonts w:ascii="Consolas" w:eastAsia="Times New Roman" w:hAnsi="Consolas" w:cs="Times New Roman"/>
+          <w:color w:val="D4D4D4"/>
+          <w:sz w:val="18"/>
+          <w:szCs w:val="18"/>
+        </w:rPr>
+      </w:pPr>
+      <w:r>
+        <w:rPr>
+          <w:rFonts w:ascii="Consolas" w:eastAsia="Times New Roman" w:hAnsi="Consolas" w:cs="Times New Roman"/>
+          <w:color w:val="D4D4D4"/>
+          <w:sz w:val="18"/>
+          <w:szCs w:val="18"/>
+        </w:rPr>
+        <w:t>});</w:t>
+      </w:r>
+    </w:p>
+    <w:p>
+      <w:pPr>
+        <w:rPr>
+          <w:sz w:val="16"/>
+          <w:szCs w:val="16"/>
+        </w:rPr>
+      </w:pPr>
+    </w:p>
+    <w:p/>
+    <w:p/>
+    <w:p/>
+    <w:p>
+      <w:r>
+        <w:lastRenderedPageBreak/>
+        <w:t>Now Code from Controller,</w:t>
+      </w:r>
+    </w:p>
+    <w:p>
+      <w:pPr>
+        <w:shd w:val="clear" w:color="auto" w:fill="1E1E1E"/>
+        <w:spacing w:after="0" w:line="285" w:lineRule="atLeast"/>
+        <w:rPr>
+          <w:rFonts w:ascii="Consolas" w:eastAsia="Times New Roman" w:hAnsi="Consolas" w:cs="Times New Roman"/>
+          <w:color w:val="D4D4D4"/>
+          <w:sz w:val="21"/>
+          <w:szCs w:val="21"/>
+        </w:rPr>
+      </w:pPr>
+      <w:r>
+        <w:rPr>
+          <w:rFonts w:ascii="Consolas" w:eastAsia="Times New Roman" w:hAnsi="Consolas" w:cs="Times New Roman"/>
+          <w:color w:val="D4D4D4"/>
+          <w:sz w:val="21"/>
+          <w:szCs w:val="21"/>
+        </w:rPr>
+        <w:t xml:space="preserve">    </w:t>
+      </w:r>
+      <w:r>
+        <w:rPr>
+          <w:rFonts w:ascii="Consolas" w:eastAsia="Times New Roman" w:hAnsi="Consolas" w:cs="Times New Roman"/>
+          <w:color w:val="569CD6"/>
+          <w:sz w:val="21"/>
+          <w:szCs w:val="21"/>
+        </w:rPr>
+        <w:t>public</w:t>
+      </w:r>
+      <w:r>
+        <w:rPr>
+          <w:rFonts w:ascii="Consolas" w:eastAsia="Times New Roman" w:hAnsi="Consolas" w:cs="Times New Roman"/>
+          <w:color w:val="D4D4D4"/>
+          <w:sz w:val="21"/>
+          <w:szCs w:val="21"/>
+        </w:rPr>
+        <w:t xml:space="preserve"> </w:t>
+      </w:r>
+      <w:r>
+        <w:rPr>
+          <w:rFonts w:ascii="Consolas" w:eastAsia="Times New Roman" w:hAnsi="Consolas" w:cs="Times New Roman"/>
+          <w:color w:val="569CD6"/>
+          <w:sz w:val="21"/>
+          <w:szCs w:val="21"/>
+        </w:rPr>
+        <w:t>function</w:t>
+      </w:r>
+      <w:r>
+        <w:rPr>
+          <w:rFonts w:ascii="Consolas" w:eastAsia="Times New Roman" w:hAnsi="Consolas" w:cs="Times New Roman"/>
+          <w:color w:val="D4D4D4"/>
+          <w:sz w:val="21"/>
+          <w:szCs w:val="21"/>
+        </w:rPr>
+        <w:t xml:space="preserve"> </w:t>
+      </w:r>
+      <w:proofErr w:type="gramStart"/>
+      <w:r>
+        <w:rPr>
+          <w:rFonts w:ascii="Consolas" w:eastAsia="Times New Roman" w:hAnsi="Consolas" w:cs="Times New Roman"/>
+          <w:color w:val="DCDCAA"/>
+          <w:sz w:val="21"/>
+          <w:szCs w:val="21"/>
+        </w:rPr>
+        <w:t>logout</w:t>
+      </w:r>
+      <w:r>
+        <w:rPr>
+          <w:rFonts w:ascii="Consolas" w:eastAsia="Times New Roman" w:hAnsi="Consolas" w:cs="Times New Roman"/>
+          <w:color w:val="D4D4D4"/>
+          <w:sz w:val="21"/>
+          <w:szCs w:val="21"/>
+        </w:rPr>
+        <w:t>(</w:t>
+      </w:r>
+      <w:proofErr w:type="gramEnd"/>
+      <w:r>
+        <w:rPr>
+          <w:rFonts w:ascii="Consolas" w:eastAsia="Times New Roman" w:hAnsi="Consolas" w:cs="Times New Roman"/>
+          <w:color w:val="4EC9B0"/>
+          <w:sz w:val="21"/>
+          <w:szCs w:val="21"/>
+        </w:rPr>
+        <w:t>Request</w:t>
+      </w:r>
+      <w:r>
+        <w:rPr>
+          <w:rFonts w:ascii="Consolas" w:eastAsia="Times New Roman" w:hAnsi="Consolas" w:cs="Times New Roman"/>
+          <w:color w:val="D4D4D4"/>
+          <w:sz w:val="21"/>
+          <w:szCs w:val="21"/>
+        </w:rPr>
+        <w:t xml:space="preserve"> </w:t>
+      </w:r>
+      <w:r>
+        <w:rPr>
+          <w:rFonts w:ascii="Consolas" w:eastAsia="Times New Roman" w:hAnsi="Consolas" w:cs="Times New Roman"/>
+          <w:color w:val="9CDCFE"/>
+          <w:sz w:val="21"/>
+          <w:szCs w:val="21"/>
+        </w:rPr>
+        <w:t>$request</w:t>
+      </w:r>
+      <w:r>
+        <w:rPr>
+          <w:rFonts w:ascii="Consolas" w:eastAsia="Times New Roman" w:hAnsi="Consolas" w:cs="Times New Roman"/>
+          <w:color w:val="D4D4D4"/>
+          <w:sz w:val="21"/>
+          <w:szCs w:val="21"/>
+        </w:rPr>
+        <w:t>)</w:t>
+      </w:r>
+    </w:p>
+    <w:p>
+      <w:pPr>
+        <w:shd w:val="clear" w:color="auto" w:fill="1E1E1E"/>
+        <w:spacing w:after="0" w:line="285" w:lineRule="atLeast"/>
+        <w:rPr>
+          <w:rFonts w:ascii="Consolas" w:eastAsia="Times New Roman" w:hAnsi="Consolas" w:cs="Times New Roman"/>
+          <w:color w:val="D4D4D4"/>
+          <w:sz w:val="21"/>
+          <w:szCs w:val="21"/>
+        </w:rPr>
+      </w:pPr>
+      <w:r>
+        <w:rPr>
+          <w:rFonts w:ascii="Consolas" w:eastAsia="Times New Roman" w:hAnsi="Consolas" w:cs="Times New Roman"/>
+          <w:color w:val="D4D4D4"/>
+          <w:sz w:val="21"/>
+          <w:szCs w:val="21"/>
+        </w:rPr>
+        <w:t>    {</w:t>
+      </w:r>
+    </w:p>
+    <w:p>
+      <w:pPr>
+        <w:shd w:val="clear" w:color="auto" w:fill="1E1E1E"/>
+        <w:spacing w:after="0" w:line="285" w:lineRule="atLeast"/>
+        <w:rPr>
+          <w:rFonts w:ascii="Consolas" w:eastAsia="Times New Roman" w:hAnsi="Consolas" w:cs="Times New Roman"/>
+          <w:color w:val="D4D4D4"/>
+          <w:sz w:val="21"/>
+          <w:szCs w:val="21"/>
+        </w:rPr>
+      </w:pPr>
+    </w:p>
+    <w:p>
+      <w:pPr>
+        <w:shd w:val="clear" w:color="auto" w:fill="1E1E1E"/>
+        <w:spacing w:after="0" w:line="285" w:lineRule="atLeast"/>
+        <w:rPr>
+          <w:rFonts w:ascii="Consolas" w:eastAsia="Times New Roman" w:hAnsi="Consolas" w:cs="Times New Roman"/>
+          <w:color w:val="D4D4D4"/>
+          <w:sz w:val="21"/>
+          <w:szCs w:val="21"/>
+        </w:rPr>
+      </w:pPr>
+      <w:r>
+        <w:rPr>
+          <w:rFonts w:ascii="Consolas" w:eastAsia="Times New Roman" w:hAnsi="Consolas" w:cs="Times New Roman"/>
+          <w:color w:val="D4D4D4"/>
+          <w:sz w:val="21"/>
+          <w:szCs w:val="21"/>
+        </w:rPr>
+        <w:t xml:space="preserve">        </w:t>
+      </w:r>
+      <w:r>
+        <w:rPr>
+          <w:rFonts w:ascii="Consolas" w:eastAsia="Times New Roman" w:hAnsi="Consolas" w:cs="Times New Roman"/>
+          <w:color w:val="9CDCFE"/>
+          <w:sz w:val="21"/>
+          <w:szCs w:val="21"/>
+        </w:rPr>
+        <w:t>$token</w:t>
+      </w:r>
+      <w:r>
+        <w:rPr>
+          <w:rFonts w:ascii="Consolas" w:eastAsia="Times New Roman" w:hAnsi="Consolas" w:cs="Times New Roman"/>
+          <w:color w:val="D4D4D4"/>
+          <w:sz w:val="21"/>
+          <w:szCs w:val="21"/>
+        </w:rPr>
+        <w:t xml:space="preserve"> = </w:t>
+      </w:r>
+      <w:r>
+        <w:rPr>
+          <w:rFonts w:ascii="Consolas" w:eastAsia="Times New Roman" w:hAnsi="Consolas" w:cs="Times New Roman"/>
+          <w:color w:val="9CDCFE"/>
+          <w:sz w:val="21"/>
+          <w:szCs w:val="21"/>
+        </w:rPr>
+        <w:t>$request</w:t>
+      </w:r>
+      <w:r>
+        <w:rPr>
+          <w:rFonts w:ascii="Consolas" w:eastAsia="Times New Roman" w:hAnsi="Consolas" w:cs="Times New Roman"/>
+          <w:color w:val="D4D4D4"/>
+          <w:sz w:val="21"/>
+          <w:szCs w:val="21"/>
+        </w:rPr>
+        <w:t>-&gt;</w:t>
+      </w:r>
+      <w:proofErr w:type="spellStart"/>
+      <w:proofErr w:type="gramStart"/>
+      <w:r>
+        <w:rPr>
+          <w:rFonts w:ascii="Consolas" w:eastAsia="Times New Roman" w:hAnsi="Consolas" w:cs="Times New Roman"/>
+          <w:color w:val="DCDCAA"/>
+          <w:sz w:val="21"/>
+          <w:szCs w:val="21"/>
+        </w:rPr>
+        <w:t>bearerToken</w:t>
+      </w:r>
+      <w:proofErr w:type="spellEnd"/>
+      <w:r>
+        <w:rPr>
+          <w:rFonts w:ascii="Consolas" w:eastAsia="Times New Roman" w:hAnsi="Consolas" w:cs="Times New Roman"/>
+          <w:color w:val="D4D4D4"/>
+          <w:sz w:val="21"/>
+          <w:szCs w:val="21"/>
+        </w:rPr>
+        <w:t>(</w:t>
+      </w:r>
+      <w:proofErr w:type="gramEnd"/>
+      <w:r>
+        <w:rPr>
+          <w:rFonts w:ascii="Consolas" w:eastAsia="Times New Roman" w:hAnsi="Consolas" w:cs="Times New Roman"/>
+          <w:color w:val="D4D4D4"/>
+          <w:sz w:val="21"/>
+          <w:szCs w:val="21"/>
+        </w:rPr>
+        <w:t>);</w:t>
+      </w:r>
+    </w:p>
+    <w:p>
+      <w:pPr>
+        <w:shd w:val="clear" w:color="auto" w:fill="1E1E1E"/>
+        <w:spacing w:after="0" w:line="285" w:lineRule="atLeast"/>
+        <w:rPr>
+          <w:rFonts w:ascii="Consolas" w:eastAsia="Times New Roman" w:hAnsi="Consolas" w:cs="Times New Roman"/>
+          <w:color w:val="D4D4D4"/>
+          <w:sz w:val="21"/>
+          <w:szCs w:val="21"/>
+        </w:rPr>
+      </w:pPr>
+    </w:p>
+    <w:p>
+      <w:pPr>
+        <w:shd w:val="clear" w:color="auto" w:fill="1E1E1E"/>
+        <w:spacing w:after="0" w:line="285" w:lineRule="atLeast"/>
+        <w:rPr>
+          <w:rFonts w:ascii="Consolas" w:eastAsia="Times New Roman" w:hAnsi="Consolas" w:cs="Times New Roman"/>
+          <w:color w:val="D4D4D4"/>
+          <w:sz w:val="21"/>
+          <w:szCs w:val="21"/>
+        </w:rPr>
+      </w:pPr>
+      <w:r>
+        <w:rPr>
+          <w:rFonts w:ascii="Consolas" w:eastAsia="Times New Roman" w:hAnsi="Consolas" w:cs="Times New Roman"/>
+          <w:color w:val="D4D4D4"/>
+          <w:sz w:val="21"/>
+          <w:szCs w:val="21"/>
+        </w:rPr>
+        <w:t xml:space="preserve">        </w:t>
+      </w:r>
+      <w:r>
+        <w:rPr>
+          <w:rFonts w:ascii="Consolas" w:eastAsia="Times New Roman" w:hAnsi="Consolas" w:cs="Times New Roman"/>
+          <w:color w:val="6A9955"/>
+          <w:sz w:val="21"/>
+          <w:szCs w:val="21"/>
+        </w:rPr>
+        <w:t>// Revoke the specific token</w:t>
+      </w:r>
+    </w:p>
+    <w:p>
+      <w:pPr>
+        <w:shd w:val="clear" w:color="auto" w:fill="1E1E1E"/>
+        <w:spacing w:after="0" w:line="285" w:lineRule="atLeast"/>
+        <w:rPr>
+          <w:rFonts w:ascii="Consolas" w:eastAsia="Times New Roman" w:hAnsi="Consolas" w:cs="Times New Roman"/>
+          <w:color w:val="D4D4D4"/>
+          <w:sz w:val="21"/>
+          <w:szCs w:val="21"/>
+        </w:rPr>
+      </w:pPr>
+      <w:r>
+        <w:rPr>
+          <w:rFonts w:ascii="Consolas" w:eastAsia="Times New Roman" w:hAnsi="Consolas" w:cs="Times New Roman"/>
+          <w:color w:val="D4D4D4"/>
+          <w:sz w:val="21"/>
+          <w:szCs w:val="21"/>
+        </w:rPr>
+        <w:t xml:space="preserve">        </w:t>
+      </w:r>
+      <w:r>
+        <w:rPr>
+          <w:rFonts w:ascii="Consolas" w:eastAsia="Times New Roman" w:hAnsi="Consolas" w:cs="Times New Roman"/>
+          <w:color w:val="9CDCFE"/>
+          <w:sz w:val="21"/>
+          <w:szCs w:val="21"/>
+        </w:rPr>
+        <w:t>$user</w:t>
+      </w:r>
+      <w:r>
+        <w:rPr>
+          <w:rFonts w:ascii="Consolas" w:eastAsia="Times New Roman" w:hAnsi="Consolas" w:cs="Times New Roman"/>
+          <w:color w:val="D4D4D4"/>
+          <w:sz w:val="21"/>
+          <w:szCs w:val="21"/>
+        </w:rPr>
+        <w:t xml:space="preserve"> = </w:t>
+      </w:r>
+      <w:proofErr w:type="gramStart"/>
+      <w:r>
+        <w:rPr>
+          <w:rFonts w:ascii="Consolas" w:eastAsia="Times New Roman" w:hAnsi="Consolas" w:cs="Times New Roman"/>
+          <w:color w:val="4EC9B0"/>
+          <w:sz w:val="21"/>
+          <w:szCs w:val="21"/>
+        </w:rPr>
+        <w:t>Auth</w:t>
+      </w:r>
+      <w:r>
+        <w:rPr>
+          <w:rFonts w:ascii="Consolas" w:eastAsia="Times New Roman" w:hAnsi="Consolas" w:cs="Times New Roman"/>
+          <w:color w:val="D4D4D4"/>
+          <w:sz w:val="21"/>
+          <w:szCs w:val="21"/>
+        </w:rPr>
+        <w:t>::</w:t>
+      </w:r>
+      <w:proofErr w:type="gramEnd"/>
+      <w:r>
+        <w:rPr>
+          <w:rFonts w:ascii="Consolas" w:eastAsia="Times New Roman" w:hAnsi="Consolas" w:cs="Times New Roman"/>
+          <w:color w:val="DCDCAA"/>
+          <w:sz w:val="21"/>
+          <w:szCs w:val="21"/>
+        </w:rPr>
+        <w:t>user</w:t>
+      </w:r>
+      <w:r>
+        <w:rPr>
+          <w:rFonts w:ascii="Consolas" w:eastAsia="Times New Roman" w:hAnsi="Consolas" w:cs="Times New Roman"/>
+          <w:color w:val="D4D4D4"/>
+          <w:sz w:val="21"/>
+          <w:szCs w:val="21"/>
+        </w:rPr>
+        <w:t>();</w:t>
+      </w:r>
+    </w:p>
+    <w:p>
+      <w:pPr>
+        <w:shd w:val="clear" w:color="auto" w:fill="1E1E1E"/>
+        <w:spacing w:after="0" w:line="285" w:lineRule="atLeast"/>
+        <w:rPr>
+          <w:rFonts w:ascii="Consolas" w:eastAsia="Times New Roman" w:hAnsi="Consolas" w:cs="Times New Roman"/>
+          <w:color w:val="D4D4D4"/>
+          <w:sz w:val="21"/>
+          <w:szCs w:val="21"/>
+        </w:rPr>
+      </w:pPr>
+      <w:r>
+        <w:rPr>
+          <w:rFonts w:ascii="Consolas" w:eastAsia="Times New Roman" w:hAnsi="Consolas" w:cs="Times New Roman"/>
+          <w:color w:val="D4D4D4"/>
+          <w:sz w:val="21"/>
+          <w:szCs w:val="21"/>
+        </w:rPr>
+        <w:t xml:space="preserve">        </w:t>
+      </w:r>
+      <w:r>
+        <w:rPr>
+          <w:rFonts w:ascii="Consolas" w:eastAsia="Times New Roman" w:hAnsi="Consolas" w:cs="Times New Roman"/>
+          <w:color w:val="9CDCFE"/>
+          <w:sz w:val="21"/>
+          <w:szCs w:val="21"/>
+        </w:rPr>
+        <w:t>$user</w:t>
+      </w:r>
+      <w:r>
+        <w:rPr>
+          <w:rFonts w:ascii="Consolas" w:eastAsia="Times New Roman" w:hAnsi="Consolas" w:cs="Times New Roman"/>
+          <w:color w:val="D4D4D4"/>
+          <w:sz w:val="21"/>
+          <w:szCs w:val="21"/>
+        </w:rPr>
+        <w:t>-&gt;</w:t>
+      </w:r>
+      <w:proofErr w:type="gramStart"/>
+      <w:r>
+        <w:rPr>
+          <w:rFonts w:ascii="Consolas" w:eastAsia="Times New Roman" w:hAnsi="Consolas" w:cs="Times New Roman"/>
+          <w:color w:val="DCDCAA"/>
+          <w:sz w:val="21"/>
+          <w:szCs w:val="21"/>
+        </w:rPr>
+        <w:t>tokens</w:t>
+      </w:r>
+      <w:r>
+        <w:rPr>
+          <w:rFonts w:ascii="Consolas" w:eastAsia="Times New Roman" w:hAnsi="Consolas" w:cs="Times New Roman"/>
+          <w:color w:val="D4D4D4"/>
+          <w:sz w:val="21"/>
+          <w:szCs w:val="21"/>
+        </w:rPr>
+        <w:t>(</w:t>
+      </w:r>
+      <w:proofErr w:type="gramEnd"/>
+      <w:r>
+        <w:rPr>
+          <w:rFonts w:ascii="Consolas" w:eastAsia="Times New Roman" w:hAnsi="Consolas" w:cs="Times New Roman"/>
+          <w:color w:val="D4D4D4"/>
+          <w:sz w:val="21"/>
+          <w:szCs w:val="21"/>
+        </w:rPr>
+        <w:t>)-&gt;</w:t>
+      </w:r>
+      <w:r>
+        <w:rPr>
+          <w:rFonts w:ascii="Consolas" w:eastAsia="Times New Roman" w:hAnsi="Consolas" w:cs="Times New Roman"/>
+          <w:color w:val="DCDCAA"/>
+          <w:sz w:val="21"/>
+          <w:szCs w:val="21"/>
+        </w:rPr>
+        <w:t>where</w:t>
+      </w:r>
+      <w:r>
+        <w:rPr>
+          <w:rFonts w:ascii="Consolas" w:eastAsia="Times New Roman" w:hAnsi="Consolas" w:cs="Times New Roman"/>
+          <w:color w:val="D4D4D4"/>
+          <w:sz w:val="21"/>
+          <w:szCs w:val="21"/>
+        </w:rPr>
+        <w:t>(</w:t>
+      </w:r>
+      <w:r>
+        <w:rPr>
+          <w:rFonts w:ascii="Consolas" w:eastAsia="Times New Roman" w:hAnsi="Consolas" w:cs="Times New Roman"/>
+          <w:color w:val="CE9178"/>
+          <w:sz w:val="21"/>
+          <w:szCs w:val="21"/>
+        </w:rPr>
+        <w:t>'id'</w:t>
+      </w:r>
+      <w:r>
+        <w:rPr>
+          <w:rFonts w:ascii="Consolas" w:eastAsia="Times New Roman" w:hAnsi="Consolas" w:cs="Times New Roman"/>
+          <w:color w:val="D4D4D4"/>
+          <w:sz w:val="21"/>
+          <w:szCs w:val="21"/>
+        </w:rPr>
+        <w:t xml:space="preserve">, </w:t>
+      </w:r>
+      <w:r>
+        <w:rPr>
+          <w:rFonts w:ascii="Consolas" w:eastAsia="Times New Roman" w:hAnsi="Consolas" w:cs="Times New Roman"/>
+          <w:color w:val="DCDCAA"/>
+          <w:sz w:val="21"/>
+          <w:szCs w:val="21"/>
+        </w:rPr>
+        <w:t>explode</w:t>
+      </w:r>
+      <w:r>
+        <w:rPr>
+          <w:rFonts w:ascii="Consolas" w:eastAsia="Times New Roman" w:hAnsi="Consolas" w:cs="Times New Roman"/>
+          <w:color w:val="D4D4D4"/>
+          <w:sz w:val="21"/>
+          <w:szCs w:val="21"/>
+        </w:rPr>
+        <w:t>(</w:t>
+      </w:r>
+      <w:r>
+        <w:rPr>
+          <w:rFonts w:ascii="Consolas" w:eastAsia="Times New Roman" w:hAnsi="Consolas" w:cs="Times New Roman"/>
+          <w:color w:val="CE9178"/>
+          <w:sz w:val="21"/>
+          <w:szCs w:val="21"/>
+        </w:rPr>
+        <w:t>'|'</w:t>
+      </w:r>
+      <w:r>
+        <w:rPr>
+          <w:rFonts w:ascii="Consolas" w:eastAsia="Times New Roman" w:hAnsi="Consolas" w:cs="Times New Roman"/>
+          <w:color w:val="D4D4D4"/>
+          <w:sz w:val="21"/>
+          <w:szCs w:val="21"/>
+        </w:rPr>
+        <w:t xml:space="preserve">, </w:t>
+      </w:r>
+      <w:r>
+        <w:rPr>
+          <w:rFonts w:ascii="Consolas" w:eastAsia="Times New Roman" w:hAnsi="Consolas" w:cs="Times New Roman"/>
+          <w:color w:val="9CDCFE"/>
+          <w:sz w:val="21"/>
+          <w:szCs w:val="21"/>
+        </w:rPr>
+        <w:t>$token</w:t>
+      </w:r>
+      <w:r>
+        <w:rPr>
+          <w:rFonts w:ascii="Consolas" w:eastAsia="Times New Roman" w:hAnsi="Consolas" w:cs="Times New Roman"/>
+          <w:color w:val="D4D4D4"/>
+          <w:sz w:val="21"/>
+          <w:szCs w:val="21"/>
+        </w:rPr>
+        <w:t>)[</w:t>
+      </w:r>
+      <w:r>
+        <w:rPr>
+          <w:rFonts w:ascii="Consolas" w:eastAsia="Times New Roman" w:hAnsi="Consolas" w:cs="Times New Roman"/>
+          <w:color w:val="B5CEA8"/>
+          <w:sz w:val="21"/>
+          <w:szCs w:val="21"/>
+        </w:rPr>
+        <w:t>0</w:t>
+      </w:r>
+      <w:r>
+        <w:rPr>
+          <w:rFonts w:ascii="Consolas" w:eastAsia="Times New Roman" w:hAnsi="Consolas" w:cs="Times New Roman"/>
+          <w:color w:val="D4D4D4"/>
+          <w:sz w:val="21"/>
+          <w:szCs w:val="21"/>
+        </w:rPr>
+        <w:t>])-&gt;</w:t>
+      </w:r>
+      <w:r>
+        <w:rPr>
+          <w:rFonts w:ascii="Consolas" w:eastAsia="Times New Roman" w:hAnsi="Consolas" w:cs="Times New Roman"/>
+          <w:color w:val="DCDCAA"/>
+          <w:sz w:val="21"/>
+          <w:szCs w:val="21"/>
+        </w:rPr>
+        <w:t>delete</w:t>
+      </w:r>
+      <w:r>
+        <w:rPr>
+          <w:rFonts w:ascii="Consolas" w:eastAsia="Times New Roman" w:hAnsi="Consolas" w:cs="Times New Roman"/>
+          <w:color w:val="D4D4D4"/>
+          <w:sz w:val="21"/>
+          <w:szCs w:val="21"/>
+        </w:rPr>
+        <w:t>();</w:t>
+      </w:r>
+    </w:p>
+    <w:p>
+      <w:pPr>
+        <w:shd w:val="clear" w:color="auto" w:fill="1E1E1E"/>
+        <w:spacing w:after="240" w:line="285" w:lineRule="atLeast"/>
+        <w:rPr>
+          <w:rFonts w:ascii="Consolas" w:eastAsia="Times New Roman" w:hAnsi="Consolas" w:cs="Times New Roman"/>
+          <w:color w:val="D4D4D4"/>
+          <w:sz w:val="21"/>
+          <w:szCs w:val="21"/>
+        </w:rPr>
+      </w:pPr>
+    </w:p>
+    <w:p>
+      <w:pPr>
+        <w:shd w:val="clear" w:color="auto" w:fill="1E1E1E"/>
+        <w:spacing w:after="0" w:line="285" w:lineRule="atLeast"/>
+        <w:rPr>
+          <w:rFonts w:ascii="Consolas" w:eastAsia="Times New Roman" w:hAnsi="Consolas" w:cs="Times New Roman"/>
+          <w:color w:val="D4D4D4"/>
+          <w:sz w:val="21"/>
+          <w:szCs w:val="21"/>
+        </w:rPr>
+      </w:pPr>
+      <w:r>
+        <w:rPr>
+          <w:rFonts w:ascii="Consolas" w:eastAsia="Times New Roman" w:hAnsi="Consolas" w:cs="Times New Roman"/>
+          <w:color w:val="D4D4D4"/>
+          <w:sz w:val="21"/>
+          <w:szCs w:val="21"/>
+        </w:rPr>
+        <w:t xml:space="preserve">        </w:t>
+      </w:r>
+      <w:r>
+        <w:rPr>
+          <w:rFonts w:ascii="Consolas" w:eastAsia="Times New Roman" w:hAnsi="Consolas" w:cs="Times New Roman"/>
+          <w:color w:val="9CDCFE"/>
+          <w:sz w:val="21"/>
+          <w:szCs w:val="21"/>
+        </w:rPr>
+        <w:t>$cookie</w:t>
+      </w:r>
+      <w:r>
+        <w:rPr>
+          <w:rFonts w:ascii="Consolas" w:eastAsia="Times New Roman" w:hAnsi="Consolas" w:cs="Times New Roman"/>
+          <w:color w:val="D4D4D4"/>
+          <w:sz w:val="21"/>
+          <w:szCs w:val="21"/>
+        </w:rPr>
+        <w:t xml:space="preserve"> = </w:t>
+      </w:r>
+      <w:proofErr w:type="gramStart"/>
+      <w:r>
+        <w:rPr>
+          <w:rFonts w:ascii="Consolas" w:eastAsia="Times New Roman" w:hAnsi="Consolas" w:cs="Times New Roman"/>
+          <w:color w:val="4EC9B0"/>
+          <w:sz w:val="21"/>
+          <w:szCs w:val="21"/>
+        </w:rPr>
+        <w:t>Cookie</w:t>
+      </w:r>
+      <w:r>
+        <w:rPr>
+          <w:rFonts w:ascii="Consolas" w:eastAsia="Times New Roman" w:hAnsi="Consolas" w:cs="Times New Roman"/>
+          <w:color w:val="D4D4D4"/>
+          <w:sz w:val="21"/>
+          <w:szCs w:val="21"/>
+        </w:rPr>
+        <w:t>::</w:t>
+      </w:r>
+      <w:proofErr w:type="gramEnd"/>
+      <w:r>
+        <w:rPr>
+          <w:rFonts w:ascii="Consolas" w:eastAsia="Times New Roman" w:hAnsi="Consolas" w:cs="Times New Roman"/>
+          <w:color w:val="DCDCAA"/>
+          <w:sz w:val="21"/>
+          <w:szCs w:val="21"/>
+        </w:rPr>
+        <w:t>forget</w:t>
+      </w:r>
+      <w:r>
+        <w:rPr>
+          <w:rFonts w:ascii="Consolas" w:eastAsia="Times New Roman" w:hAnsi="Consolas" w:cs="Times New Roman"/>
+          <w:color w:val="D4D4D4"/>
+          <w:sz w:val="21"/>
+          <w:szCs w:val="21"/>
+        </w:rPr>
+        <w:t>(</w:t>
+      </w:r>
+      <w:r>
+        <w:rPr>
+          <w:rFonts w:ascii="Consolas" w:eastAsia="Times New Roman" w:hAnsi="Consolas" w:cs="Times New Roman"/>
+          <w:color w:val="CE9178"/>
+          <w:sz w:val="21"/>
+          <w:szCs w:val="21"/>
+        </w:rPr>
+        <w:t>'</w:t>
+      </w:r>
+      <w:proofErr w:type="spellStart"/>
+      <w:r>
+        <w:rPr>
+          <w:rFonts w:ascii="Consolas" w:eastAsia="Times New Roman" w:hAnsi="Consolas" w:cs="Times New Roman"/>
+          <w:color w:val="CE9178"/>
+          <w:sz w:val="21"/>
+          <w:szCs w:val="21"/>
+        </w:rPr>
+        <w:t>jwt</w:t>
+      </w:r>
+      <w:proofErr w:type="spellEnd"/>
+      <w:r>
+        <w:rPr>
+          <w:rFonts w:ascii="Consolas" w:eastAsia="Times New Roman" w:hAnsi="Consolas" w:cs="Times New Roman"/>
+          <w:color w:val="CE9178"/>
+          <w:sz w:val="21"/>
+          <w:szCs w:val="21"/>
+        </w:rPr>
+        <w:t>'</w:t>
+      </w:r>
+      <w:r>
+        <w:rPr>
+          <w:rFonts w:ascii="Consolas" w:eastAsia="Times New Roman" w:hAnsi="Consolas" w:cs="Times New Roman"/>
+          <w:color w:val="D4D4D4"/>
+          <w:sz w:val="21"/>
+          <w:szCs w:val="21"/>
+        </w:rPr>
+        <w:t>);</w:t>
+      </w:r>
+    </w:p>
+    <w:p>
+      <w:pPr>
+        <w:shd w:val="clear" w:color="auto" w:fill="1E1E1E"/>
+        <w:spacing w:after="0" w:line="285" w:lineRule="atLeast"/>
+        <w:rPr>
+          <w:rFonts w:ascii="Consolas" w:eastAsia="Times New Roman" w:hAnsi="Consolas" w:cs="Times New Roman"/>
+          <w:color w:val="D4D4D4"/>
+          <w:sz w:val="21"/>
+          <w:szCs w:val="21"/>
+        </w:rPr>
+      </w:pPr>
+    </w:p>
+    <w:p>
+      <w:pPr>
+        <w:shd w:val="clear" w:color="auto" w:fill="1E1E1E"/>
+        <w:spacing w:after="0" w:line="285" w:lineRule="atLeast"/>
+        <w:rPr>
+          <w:rFonts w:ascii="Consolas" w:eastAsia="Times New Roman" w:hAnsi="Consolas" w:cs="Times New Roman"/>
+          <w:color w:val="D4D4D4"/>
+          <w:sz w:val="21"/>
+          <w:szCs w:val="21"/>
+        </w:rPr>
+      </w:pPr>
+      <w:r>
+        <w:rPr>
+          <w:rFonts w:ascii="Consolas" w:eastAsia="Times New Roman" w:hAnsi="Consolas" w:cs="Times New Roman"/>
+          <w:color w:val="D4D4D4"/>
+          <w:sz w:val="21"/>
+          <w:szCs w:val="21"/>
+        </w:rPr>
+        <w:t xml:space="preserve">        </w:t>
+      </w:r>
+      <w:r>
+        <w:rPr>
+          <w:rFonts w:ascii="Consolas" w:eastAsia="Times New Roman" w:hAnsi="Consolas" w:cs="Times New Roman"/>
+          <w:color w:val="C586C0"/>
+          <w:sz w:val="21"/>
+          <w:szCs w:val="21"/>
+        </w:rPr>
+        <w:t>return</w:t>
+      </w:r>
+      <w:r>
+        <w:rPr>
+          <w:rFonts w:ascii="Consolas" w:eastAsia="Times New Roman" w:hAnsi="Consolas" w:cs="Times New Roman"/>
+          <w:color w:val="D4D4D4"/>
+          <w:sz w:val="21"/>
+          <w:szCs w:val="21"/>
+        </w:rPr>
+        <w:t xml:space="preserve"> </w:t>
+      </w:r>
+      <w:proofErr w:type="gramStart"/>
+      <w:r>
+        <w:rPr>
+          <w:rFonts w:ascii="Consolas" w:eastAsia="Times New Roman" w:hAnsi="Consolas" w:cs="Times New Roman"/>
+          <w:color w:val="DCDCAA"/>
+          <w:sz w:val="21"/>
+          <w:szCs w:val="21"/>
+        </w:rPr>
+        <w:t>response</w:t>
+      </w:r>
+      <w:r>
+        <w:rPr>
+          <w:rFonts w:ascii="Consolas" w:eastAsia="Times New Roman" w:hAnsi="Consolas" w:cs="Times New Roman"/>
+          <w:color w:val="D4D4D4"/>
+          <w:sz w:val="21"/>
+          <w:szCs w:val="21"/>
+        </w:rPr>
+        <w:t>(</w:t>
+      </w:r>
+      <w:proofErr w:type="gramEnd"/>
+      <w:r>
+        <w:rPr>
+          <w:rFonts w:ascii="Consolas" w:eastAsia="Times New Roman" w:hAnsi="Consolas" w:cs="Times New Roman"/>
+          <w:color w:val="D4D4D4"/>
+          <w:sz w:val="21"/>
+          <w:szCs w:val="21"/>
+        </w:rPr>
+        <w:t>[</w:t>
+      </w:r>
+    </w:p>
+    <w:p>
+      <w:pPr>
+        <w:shd w:val="clear" w:color="auto" w:fill="1E1E1E"/>
+        <w:spacing w:after="0" w:line="285" w:lineRule="atLeast"/>
+        <w:rPr>
+          <w:rFonts w:ascii="Consolas" w:eastAsia="Times New Roman" w:hAnsi="Consolas" w:cs="Times New Roman"/>
+          <w:color w:val="D4D4D4"/>
+          <w:sz w:val="21"/>
+          <w:szCs w:val="21"/>
+        </w:rPr>
+      </w:pPr>
+      <w:r>
+        <w:rPr>
+          <w:rFonts w:ascii="Consolas" w:eastAsia="Times New Roman" w:hAnsi="Consolas" w:cs="Times New Roman"/>
+          <w:color w:val="D4D4D4"/>
+          <w:sz w:val="21"/>
+          <w:szCs w:val="21"/>
+        </w:rPr>
+        <w:t xml:space="preserve">            </w:t>
+      </w:r>
+      <w:r>
+        <w:rPr>
+          <w:rFonts w:ascii="Consolas" w:eastAsia="Times New Roman" w:hAnsi="Consolas" w:cs="Times New Roman"/>
+          <w:color w:val="CE9178"/>
+          <w:sz w:val="21"/>
+          <w:szCs w:val="21"/>
+        </w:rPr>
+        <w:t>'message'</w:t>
+      </w:r>
+      <w:r>
+        <w:rPr>
+          <w:rFonts w:ascii="Consolas" w:eastAsia="Times New Roman" w:hAnsi="Consolas" w:cs="Times New Roman"/>
+          <w:color w:val="D4D4D4"/>
+          <w:sz w:val="21"/>
+          <w:szCs w:val="21"/>
+        </w:rPr>
+        <w:t xml:space="preserve"> =&gt; </w:t>
+      </w:r>
+      <w:r>
+        <w:rPr>
+          <w:rFonts w:ascii="Consolas" w:eastAsia="Times New Roman" w:hAnsi="Consolas" w:cs="Times New Roman"/>
+          <w:color w:val="CE9178"/>
+          <w:sz w:val="21"/>
+          <w:szCs w:val="21"/>
+        </w:rPr>
+        <w:t>'successfully logged out'</w:t>
+      </w:r>
+    </w:p>
+    <w:p>
+      <w:pPr>
+        <w:shd w:val="clear" w:color="auto" w:fill="1E1E1E"/>
+        <w:spacing w:after="0" w:line="285" w:lineRule="atLeast"/>
+        <w:rPr>
+          <w:rFonts w:ascii="Consolas" w:eastAsia="Times New Roman" w:hAnsi="Consolas" w:cs="Times New Roman"/>
+          <w:color w:val="D4D4D4"/>
+          <w:sz w:val="21"/>
+          <w:szCs w:val="21"/>
+        </w:rPr>
+      </w:pPr>
+      <w:r>
+        <w:rPr>
+          <w:rFonts w:ascii="Consolas" w:eastAsia="Times New Roman" w:hAnsi="Consolas" w:cs="Times New Roman"/>
+          <w:color w:val="D4D4D4"/>
+          <w:sz w:val="21"/>
+          <w:szCs w:val="21"/>
+        </w:rPr>
+        <w:t>        ])-&gt;</w:t>
+      </w:r>
+      <w:proofErr w:type="spellStart"/>
+      <w:r>
+        <w:rPr>
+          <w:rFonts w:ascii="Consolas" w:eastAsia="Times New Roman" w:hAnsi="Consolas" w:cs="Times New Roman"/>
+          <w:color w:val="DCDCAA"/>
+          <w:sz w:val="21"/>
+          <w:szCs w:val="21"/>
+        </w:rPr>
+        <w:t>withCookie</w:t>
+      </w:r>
+      <w:proofErr w:type="spellEnd"/>
+      <w:r>
+        <w:rPr>
+          <w:rFonts w:ascii="Consolas" w:eastAsia="Times New Roman" w:hAnsi="Consolas" w:cs="Times New Roman"/>
+          <w:color w:val="D4D4D4"/>
+          <w:sz w:val="21"/>
+          <w:szCs w:val="21"/>
+        </w:rPr>
+        <w:t>(</w:t>
+      </w:r>
+      <w:r>
+        <w:rPr>
+          <w:rFonts w:ascii="Consolas" w:eastAsia="Times New Roman" w:hAnsi="Consolas" w:cs="Times New Roman"/>
+          <w:color w:val="9CDCFE"/>
+          <w:sz w:val="21"/>
+          <w:szCs w:val="21"/>
+        </w:rPr>
+        <w:t>$cookie</w:t>
+      </w:r>
+      <w:r>
+        <w:rPr>
+          <w:rFonts w:ascii="Consolas" w:eastAsia="Times New Roman" w:hAnsi="Consolas" w:cs="Times New Roman"/>
+          <w:color w:val="D4D4D4"/>
+          <w:sz w:val="21"/>
+          <w:szCs w:val="21"/>
+        </w:rPr>
+        <w:t>);</w:t>
+      </w:r>
+    </w:p>
+    <w:p>
+      <w:pPr>
+        <w:shd w:val="clear" w:color="auto" w:fill="1E1E1E"/>
+        <w:spacing w:after="0" w:line="285" w:lineRule="atLeast"/>
+        <w:rPr>
+          <w:rFonts w:ascii="Consolas" w:eastAsia="Times New Roman" w:hAnsi="Consolas" w:cs="Times New Roman"/>
+          <w:color w:val="D4D4D4"/>
+          <w:sz w:val="21"/>
+          <w:szCs w:val="21"/>
+        </w:rPr>
+      </w:pPr>
+      <w:r>
+        <w:rPr>
+          <w:rFonts w:ascii="Consolas" w:eastAsia="Times New Roman" w:hAnsi="Consolas" w:cs="Times New Roman"/>
+          <w:color w:val="D4D4D4"/>
+          <w:sz w:val="21"/>
+          <w:szCs w:val="21"/>
+        </w:rPr>
+        <w:t>    }</w:t>
+      </w:r>
+    </w:p>
+    <w:p>
+      <w:pPr>
+        <w:shd w:val="clear" w:color="auto" w:fill="1E1E1E"/>
+        <w:spacing w:after="0" w:line="285" w:lineRule="atLeast"/>
+        <w:rPr>
+          <w:rFonts w:ascii="Consolas" w:eastAsia="Times New Roman" w:hAnsi="Consolas" w:cs="Times New Roman"/>
+          <w:color w:val="D4D4D4"/>
+          <w:sz w:val="21"/>
+          <w:szCs w:val="21"/>
+        </w:rPr>
+      </w:pPr>
+    </w:p>
+    <w:p>
+      <w:pPr>
+        <w:shd w:val="clear" w:color="auto" w:fill="1E1E1E"/>
+        <w:spacing w:after="0" w:line="285" w:lineRule="atLeast"/>
+        <w:rPr>
+          <w:rFonts w:ascii="Consolas" w:eastAsia="Times New Roman" w:hAnsi="Consolas" w:cs="Times New Roman"/>
+          <w:color w:val="D4D4D4"/>
+          <w:sz w:val="21"/>
+          <w:szCs w:val="21"/>
+        </w:rPr>
+      </w:pPr>
+      <w:r>
+        <w:rPr>
+          <w:rFonts w:ascii="Consolas" w:eastAsia="Times New Roman" w:hAnsi="Consolas" w:cs="Times New Roman"/>
+          <w:color w:val="D4D4D4"/>
+          <w:sz w:val="21"/>
+          <w:szCs w:val="21"/>
+        </w:rPr>
+        <w:t xml:space="preserve">    </w:t>
+      </w:r>
+      <w:r>
+        <w:rPr>
+          <w:rFonts w:ascii="Consolas" w:eastAsia="Times New Roman" w:hAnsi="Consolas" w:cs="Times New Roman"/>
+          <w:color w:val="569CD6"/>
+          <w:sz w:val="21"/>
+          <w:szCs w:val="21"/>
+        </w:rPr>
+        <w:t>public</w:t>
+      </w:r>
+      <w:r>
+        <w:rPr>
+          <w:rFonts w:ascii="Consolas" w:eastAsia="Times New Roman" w:hAnsi="Consolas" w:cs="Times New Roman"/>
+          <w:color w:val="D4D4D4"/>
+          <w:sz w:val="21"/>
+          <w:szCs w:val="21"/>
+        </w:rPr>
+        <w:t xml:space="preserve"> </w:t>
+      </w:r>
+      <w:r>
+        <w:rPr>
+          <w:rFonts w:ascii="Consolas" w:eastAsia="Times New Roman" w:hAnsi="Consolas" w:cs="Times New Roman"/>
+          <w:color w:val="569CD6"/>
+          <w:sz w:val="21"/>
+          <w:szCs w:val="21"/>
+        </w:rPr>
+        <w:t>function</w:t>
+      </w:r>
+      <w:r>
+        <w:rPr>
+          <w:rFonts w:ascii="Consolas" w:eastAsia="Times New Roman" w:hAnsi="Consolas" w:cs="Times New Roman"/>
+          <w:color w:val="D4D4D4"/>
+          <w:sz w:val="21"/>
+          <w:szCs w:val="21"/>
+        </w:rPr>
+        <w:t xml:space="preserve"> </w:t>
+      </w:r>
+      <w:proofErr w:type="spellStart"/>
+      <w:r>
+        <w:rPr>
+          <w:rFonts w:ascii="Consolas" w:eastAsia="Times New Roman" w:hAnsi="Consolas" w:cs="Times New Roman"/>
+          <w:color w:val="DCDCAA"/>
+          <w:sz w:val="21"/>
+          <w:szCs w:val="21"/>
+        </w:rPr>
+        <w:t>logout_all_</w:t>
+      </w:r>
+      <w:proofErr w:type="gramStart"/>
+      <w:r>
+        <w:rPr>
+          <w:rFonts w:ascii="Consolas" w:eastAsia="Times New Roman" w:hAnsi="Consolas" w:cs="Times New Roman"/>
+          <w:color w:val="DCDCAA"/>
+          <w:sz w:val="21"/>
+          <w:szCs w:val="21"/>
+        </w:rPr>
+        <w:t>devices</w:t>
+      </w:r>
+      <w:proofErr w:type="spellEnd"/>
+      <w:r>
+        <w:rPr>
+          <w:rFonts w:ascii="Consolas" w:eastAsia="Times New Roman" w:hAnsi="Consolas" w:cs="Times New Roman"/>
+          <w:color w:val="D4D4D4"/>
+          <w:sz w:val="21"/>
+          <w:szCs w:val="21"/>
+        </w:rPr>
+        <w:t>(</w:t>
+      </w:r>
+      <w:proofErr w:type="gramEnd"/>
+      <w:r>
+        <w:rPr>
+          <w:rFonts w:ascii="Consolas" w:eastAsia="Times New Roman" w:hAnsi="Consolas" w:cs="Times New Roman"/>
+          <w:color w:val="D4D4D4"/>
+          <w:sz w:val="21"/>
+          <w:szCs w:val="21"/>
+        </w:rPr>
+        <w:t>)</w:t>
+      </w:r>
+    </w:p>
+    <w:p>
+      <w:pPr>
+        <w:shd w:val="clear" w:color="auto" w:fill="1E1E1E"/>
+        <w:spacing w:after="0" w:line="285" w:lineRule="atLeast"/>
+        <w:rPr>
+          <w:rFonts w:ascii="Consolas" w:eastAsia="Times New Roman" w:hAnsi="Consolas" w:cs="Times New Roman"/>
+          <w:color w:val="D4D4D4"/>
+          <w:sz w:val="21"/>
+          <w:szCs w:val="21"/>
+        </w:rPr>
+      </w:pPr>
+      <w:r>
+        <w:rPr>
+          <w:rFonts w:ascii="Consolas" w:eastAsia="Times New Roman" w:hAnsi="Consolas" w:cs="Times New Roman"/>
+          <w:color w:val="D4D4D4"/>
+          <w:sz w:val="21"/>
+          <w:szCs w:val="21"/>
+        </w:rPr>
+        <w:t>    {</w:t>
+      </w:r>
+    </w:p>
+    <w:p>
+      <w:pPr>
+        <w:shd w:val="clear" w:color="auto" w:fill="1E1E1E"/>
+        <w:spacing w:after="0" w:line="285" w:lineRule="atLeast"/>
+        <w:rPr>
+          <w:rFonts w:ascii="Consolas" w:eastAsia="Times New Roman" w:hAnsi="Consolas" w:cs="Times New Roman"/>
+          <w:color w:val="D4D4D4"/>
+          <w:sz w:val="21"/>
+          <w:szCs w:val="21"/>
+        </w:rPr>
+      </w:pPr>
+    </w:p>
+    <w:p>
+      <w:pPr>
+        <w:shd w:val="clear" w:color="auto" w:fill="1E1E1E"/>
+        <w:spacing w:after="0" w:line="285" w:lineRule="atLeast"/>
+        <w:rPr>
+          <w:rFonts w:ascii="Consolas" w:eastAsia="Times New Roman" w:hAnsi="Consolas" w:cs="Times New Roman"/>
+          <w:color w:val="D4D4D4"/>
+          <w:sz w:val="21"/>
+          <w:szCs w:val="21"/>
+        </w:rPr>
+      </w:pPr>
+      <w:r>
+        <w:rPr>
+          <w:rFonts w:ascii="Consolas" w:eastAsia="Times New Roman" w:hAnsi="Consolas" w:cs="Times New Roman"/>
+          <w:color w:val="D4D4D4"/>
+          <w:sz w:val="21"/>
+          <w:szCs w:val="21"/>
+        </w:rPr>
+        <w:t xml:space="preserve">        </w:t>
+      </w:r>
+      <w:r>
+        <w:rPr>
+          <w:rFonts w:ascii="Consolas" w:eastAsia="Times New Roman" w:hAnsi="Consolas" w:cs="Times New Roman"/>
+          <w:color w:val="6A9955"/>
+          <w:sz w:val="21"/>
+          <w:szCs w:val="21"/>
+        </w:rPr>
+        <w:t>// ---------------------------------------- Revoke all the token that was used for authentication</w:t>
+      </w:r>
+    </w:p>
+    <w:p>
+      <w:pPr>
+        <w:shd w:val="clear" w:color="auto" w:fill="1E1E1E"/>
+        <w:spacing w:after="0" w:line="285" w:lineRule="atLeast"/>
+        <w:rPr>
+          <w:rFonts w:ascii="Consolas" w:eastAsia="Times New Roman" w:hAnsi="Consolas" w:cs="Times New Roman"/>
+          <w:color w:val="D4D4D4"/>
+          <w:sz w:val="21"/>
+          <w:szCs w:val="21"/>
+        </w:rPr>
+      </w:pPr>
+      <w:r>
+        <w:rPr>
+          <w:rFonts w:ascii="Consolas" w:eastAsia="Times New Roman" w:hAnsi="Consolas" w:cs="Times New Roman"/>
+          <w:color w:val="D4D4D4"/>
+          <w:sz w:val="21"/>
+          <w:szCs w:val="21"/>
+        </w:rPr>
+        <w:t xml:space="preserve">        </w:t>
+      </w:r>
+      <w:r>
+        <w:rPr>
+          <w:rFonts w:ascii="Consolas" w:eastAsia="Times New Roman" w:hAnsi="Consolas" w:cs="Times New Roman"/>
+          <w:color w:val="9CDCFE"/>
+          <w:sz w:val="21"/>
+          <w:szCs w:val="21"/>
+        </w:rPr>
+        <w:t>$user</w:t>
+      </w:r>
+      <w:r>
+        <w:rPr>
+          <w:rFonts w:ascii="Consolas" w:eastAsia="Times New Roman" w:hAnsi="Consolas" w:cs="Times New Roman"/>
+          <w:color w:val="D4D4D4"/>
+          <w:sz w:val="21"/>
+          <w:szCs w:val="21"/>
+        </w:rPr>
+        <w:t xml:space="preserve"> = </w:t>
+      </w:r>
+      <w:proofErr w:type="gramStart"/>
+      <w:r>
+        <w:rPr>
+          <w:rFonts w:ascii="Consolas" w:eastAsia="Times New Roman" w:hAnsi="Consolas" w:cs="Times New Roman"/>
+          <w:color w:val="4EC9B0"/>
+          <w:sz w:val="21"/>
+          <w:szCs w:val="21"/>
+        </w:rPr>
+        <w:t>Auth</w:t>
+      </w:r>
+      <w:r>
+        <w:rPr>
+          <w:rFonts w:ascii="Consolas" w:eastAsia="Times New Roman" w:hAnsi="Consolas" w:cs="Times New Roman"/>
+          <w:color w:val="D4D4D4"/>
+          <w:sz w:val="21"/>
+          <w:szCs w:val="21"/>
+        </w:rPr>
+        <w:t>::</w:t>
+      </w:r>
+      <w:proofErr w:type="gramEnd"/>
+      <w:r>
+        <w:rPr>
+          <w:rFonts w:ascii="Consolas" w:eastAsia="Times New Roman" w:hAnsi="Consolas" w:cs="Times New Roman"/>
+          <w:color w:val="DCDCAA"/>
+          <w:sz w:val="21"/>
+          <w:szCs w:val="21"/>
+        </w:rPr>
+        <w:t>user</w:t>
+      </w:r>
+      <w:r>
+        <w:rPr>
+          <w:rFonts w:ascii="Consolas" w:eastAsia="Times New Roman" w:hAnsi="Consolas" w:cs="Times New Roman"/>
+          <w:color w:val="D4D4D4"/>
+          <w:sz w:val="21"/>
+          <w:szCs w:val="21"/>
+        </w:rPr>
+        <w:t>();</w:t>
+      </w:r>
+    </w:p>
+    <w:p>
+      <w:pPr>
+        <w:shd w:val="clear" w:color="auto" w:fill="1E1E1E"/>
+        <w:spacing w:after="0" w:line="285" w:lineRule="atLeast"/>
+        <w:rPr>
+          <w:rFonts w:ascii="Consolas" w:eastAsia="Times New Roman" w:hAnsi="Consolas" w:cs="Times New Roman"/>
+          <w:color w:val="D4D4D4"/>
+          <w:sz w:val="21"/>
+          <w:szCs w:val="21"/>
+        </w:rPr>
+      </w:pPr>
+      <w:r>
+        <w:rPr>
+          <w:rFonts w:ascii="Consolas" w:eastAsia="Times New Roman" w:hAnsi="Consolas" w:cs="Times New Roman"/>
+          <w:color w:val="D4D4D4"/>
+          <w:sz w:val="21"/>
+          <w:szCs w:val="21"/>
+        </w:rPr>
+        <w:t xml:space="preserve">        </w:t>
+      </w:r>
+      <w:r>
+        <w:rPr>
+          <w:rFonts w:ascii="Consolas" w:eastAsia="Times New Roman" w:hAnsi="Consolas" w:cs="Times New Roman"/>
+          <w:color w:val="9CDCFE"/>
+          <w:sz w:val="21"/>
+          <w:szCs w:val="21"/>
+        </w:rPr>
+        <w:t>$user</w:t>
+      </w:r>
+      <w:r>
+        <w:rPr>
+          <w:rFonts w:ascii="Consolas" w:eastAsia="Times New Roman" w:hAnsi="Consolas" w:cs="Times New Roman"/>
+          <w:color w:val="D4D4D4"/>
+          <w:sz w:val="21"/>
+          <w:szCs w:val="21"/>
+        </w:rPr>
+        <w:t>-&gt;</w:t>
+      </w:r>
+      <w:r>
+        <w:rPr>
+          <w:rFonts w:ascii="Consolas" w:eastAsia="Times New Roman" w:hAnsi="Consolas" w:cs="Times New Roman"/>
+          <w:color w:val="DCDCAA"/>
+          <w:sz w:val="21"/>
+          <w:szCs w:val="21"/>
+        </w:rPr>
+        <w:t>tokens</w:t>
+      </w:r>
+      <w:r>
+        <w:rPr>
+          <w:rFonts w:ascii="Consolas" w:eastAsia="Times New Roman" w:hAnsi="Consolas" w:cs="Times New Roman"/>
+          <w:color w:val="D4D4D4"/>
+          <w:sz w:val="21"/>
+          <w:szCs w:val="21"/>
+        </w:rPr>
+        <w:t>()-&gt;</w:t>
+      </w:r>
+      <w:proofErr w:type="gramStart"/>
+      <w:r>
+        <w:rPr>
+          <w:rFonts w:ascii="Consolas" w:eastAsia="Times New Roman" w:hAnsi="Consolas" w:cs="Times New Roman"/>
+          <w:color w:val="DCDCAA"/>
+          <w:sz w:val="21"/>
+          <w:szCs w:val="21"/>
+        </w:rPr>
+        <w:t>delete</w:t>
+      </w:r>
+      <w:r>
+        <w:rPr>
+          <w:rFonts w:ascii="Consolas" w:eastAsia="Times New Roman" w:hAnsi="Consolas" w:cs="Times New Roman"/>
+          <w:color w:val="D4D4D4"/>
+          <w:sz w:val="21"/>
+          <w:szCs w:val="21"/>
+        </w:rPr>
+        <w:t>(</w:t>
+      </w:r>
+      <w:proofErr w:type="gramEnd"/>
+      <w:r>
+        <w:rPr>
+          <w:rFonts w:ascii="Consolas" w:eastAsia="Times New Roman" w:hAnsi="Consolas" w:cs="Times New Roman"/>
+          <w:color w:val="D4D4D4"/>
+          <w:sz w:val="21"/>
+          <w:szCs w:val="21"/>
+        </w:rPr>
+        <w:t xml:space="preserve">); </w:t>
+      </w:r>
+      <w:r>
+        <w:rPr>
+          <w:rFonts w:ascii="Consolas" w:eastAsia="Times New Roman" w:hAnsi="Consolas" w:cs="Times New Roman"/>
+          <w:color w:val="6A9955"/>
+          <w:sz w:val="21"/>
+          <w:szCs w:val="21"/>
+        </w:rPr>
+        <w:t>// Delete all tokens for the user</w:t>
+      </w:r>
+    </w:p>
+    <w:p>
+      <w:pPr>
+        <w:shd w:val="clear" w:color="auto" w:fill="1E1E1E"/>
+        <w:spacing w:after="0" w:line="285" w:lineRule="atLeast"/>
+        <w:rPr>
+          <w:rFonts w:ascii="Consolas" w:eastAsia="Times New Roman" w:hAnsi="Consolas" w:cs="Times New Roman"/>
+          <w:color w:val="D4D4D4"/>
+          <w:sz w:val="21"/>
+          <w:szCs w:val="21"/>
+        </w:rPr>
+      </w:pPr>
+    </w:p>
+    <w:p>
+      <w:pPr>
+        <w:shd w:val="clear" w:color="auto" w:fill="1E1E1E"/>
+        <w:spacing w:after="0" w:line="285" w:lineRule="atLeast"/>
+        <w:rPr>
+          <w:rFonts w:ascii="Consolas" w:eastAsia="Times New Roman" w:hAnsi="Consolas" w:cs="Times New Roman"/>
+          <w:color w:val="D4D4D4"/>
+          <w:sz w:val="21"/>
+          <w:szCs w:val="21"/>
+        </w:rPr>
+      </w:pPr>
+      <w:r>
+        <w:rPr>
+          <w:rFonts w:ascii="Consolas" w:eastAsia="Times New Roman" w:hAnsi="Consolas" w:cs="Times New Roman"/>
+          <w:color w:val="D4D4D4"/>
+          <w:sz w:val="21"/>
+          <w:szCs w:val="21"/>
+        </w:rPr>
+        <w:t xml:space="preserve">        </w:t>
+      </w:r>
+      <w:r>
+        <w:rPr>
+          <w:rFonts w:ascii="Consolas" w:eastAsia="Times New Roman" w:hAnsi="Consolas" w:cs="Times New Roman"/>
+          <w:color w:val="9CDCFE"/>
+          <w:sz w:val="21"/>
+          <w:szCs w:val="21"/>
+        </w:rPr>
+        <w:t>$cookie</w:t>
+      </w:r>
+      <w:r>
+        <w:rPr>
+          <w:rFonts w:ascii="Consolas" w:eastAsia="Times New Roman" w:hAnsi="Consolas" w:cs="Times New Roman"/>
+          <w:color w:val="D4D4D4"/>
+          <w:sz w:val="21"/>
+          <w:szCs w:val="21"/>
+        </w:rPr>
+        <w:t xml:space="preserve"> = </w:t>
+      </w:r>
+      <w:proofErr w:type="gramStart"/>
+      <w:r>
+        <w:rPr>
+          <w:rFonts w:ascii="Consolas" w:eastAsia="Times New Roman" w:hAnsi="Consolas" w:cs="Times New Roman"/>
+          <w:color w:val="4EC9B0"/>
+          <w:sz w:val="21"/>
+          <w:szCs w:val="21"/>
+        </w:rPr>
+        <w:t>Cookie</w:t>
+      </w:r>
+      <w:r>
+        <w:rPr>
+          <w:rFonts w:ascii="Consolas" w:eastAsia="Times New Roman" w:hAnsi="Consolas" w:cs="Times New Roman"/>
+          <w:color w:val="D4D4D4"/>
+          <w:sz w:val="21"/>
+          <w:szCs w:val="21"/>
+        </w:rPr>
+        <w:t>::</w:t>
+      </w:r>
+      <w:proofErr w:type="gramEnd"/>
+      <w:r>
+        <w:rPr>
+          <w:rFonts w:ascii="Consolas" w:eastAsia="Times New Roman" w:hAnsi="Consolas" w:cs="Times New Roman"/>
+          <w:color w:val="DCDCAA"/>
+          <w:sz w:val="21"/>
+          <w:szCs w:val="21"/>
+        </w:rPr>
+        <w:t>forget</w:t>
+      </w:r>
+      <w:r>
+        <w:rPr>
+          <w:rFonts w:ascii="Consolas" w:eastAsia="Times New Roman" w:hAnsi="Consolas" w:cs="Times New Roman"/>
+          <w:color w:val="D4D4D4"/>
+          <w:sz w:val="21"/>
+          <w:szCs w:val="21"/>
+        </w:rPr>
+        <w:t>(</w:t>
+      </w:r>
+      <w:r>
+        <w:rPr>
+          <w:rFonts w:ascii="Consolas" w:eastAsia="Times New Roman" w:hAnsi="Consolas" w:cs="Times New Roman"/>
+          <w:color w:val="CE9178"/>
+          <w:sz w:val="21"/>
+          <w:szCs w:val="21"/>
+        </w:rPr>
+        <w:t>'</w:t>
+      </w:r>
+      <w:proofErr w:type="spellStart"/>
+      <w:r>
+        <w:rPr>
+          <w:rFonts w:ascii="Consolas" w:eastAsia="Times New Roman" w:hAnsi="Consolas" w:cs="Times New Roman"/>
+          <w:color w:val="CE9178"/>
+          <w:sz w:val="21"/>
+          <w:szCs w:val="21"/>
+        </w:rPr>
+        <w:t>jwt</w:t>
+      </w:r>
+      <w:proofErr w:type="spellEnd"/>
+      <w:r>
+        <w:rPr>
+          <w:rFonts w:ascii="Consolas" w:eastAsia="Times New Roman" w:hAnsi="Consolas" w:cs="Times New Roman"/>
+          <w:color w:val="CE9178"/>
+          <w:sz w:val="21"/>
+          <w:szCs w:val="21"/>
+        </w:rPr>
+        <w:t>'</w:t>
+      </w:r>
+      <w:r>
+        <w:rPr>
+          <w:rFonts w:ascii="Consolas" w:eastAsia="Times New Roman" w:hAnsi="Consolas" w:cs="Times New Roman"/>
+          <w:color w:val="D4D4D4"/>
+          <w:sz w:val="21"/>
+          <w:szCs w:val="21"/>
+        </w:rPr>
+        <w:t>);</w:t>
+      </w:r>
+    </w:p>
+    <w:p>
+      <w:pPr>
+        <w:shd w:val="clear" w:color="auto" w:fill="1E1E1E"/>
+        <w:spacing w:after="0" w:line="285" w:lineRule="atLeast"/>
+        <w:rPr>
+          <w:rFonts w:ascii="Consolas" w:eastAsia="Times New Roman" w:hAnsi="Consolas" w:cs="Times New Roman"/>
+          <w:color w:val="D4D4D4"/>
+          <w:sz w:val="21"/>
+          <w:szCs w:val="21"/>
+        </w:rPr>
+      </w:pPr>
+    </w:p>
+    <w:p>
+      <w:pPr>
+        <w:shd w:val="clear" w:color="auto" w:fill="1E1E1E"/>
+        <w:spacing w:after="0" w:line="285" w:lineRule="atLeast"/>
+        <w:rPr>
+          <w:rFonts w:ascii="Consolas" w:eastAsia="Times New Roman" w:hAnsi="Consolas" w:cs="Times New Roman"/>
+          <w:color w:val="D4D4D4"/>
+          <w:sz w:val="21"/>
+          <w:szCs w:val="21"/>
+        </w:rPr>
+      </w:pPr>
+      <w:r>
+        <w:rPr>
+          <w:rFonts w:ascii="Consolas" w:eastAsia="Times New Roman" w:hAnsi="Consolas" w:cs="Times New Roman"/>
+          <w:color w:val="D4D4D4"/>
+          <w:sz w:val="21"/>
+          <w:szCs w:val="21"/>
+        </w:rPr>
+        <w:t xml:space="preserve">        </w:t>
+      </w:r>
+      <w:r>
+        <w:rPr>
+          <w:rFonts w:ascii="Consolas" w:eastAsia="Times New Roman" w:hAnsi="Consolas" w:cs="Times New Roman"/>
+          <w:color w:val="C586C0"/>
+          <w:sz w:val="21"/>
+          <w:szCs w:val="21"/>
+        </w:rPr>
+        <w:t>return</w:t>
+      </w:r>
+      <w:r>
+        <w:rPr>
+          <w:rFonts w:ascii="Consolas" w:eastAsia="Times New Roman" w:hAnsi="Consolas" w:cs="Times New Roman"/>
+          <w:color w:val="D4D4D4"/>
+          <w:sz w:val="21"/>
+          <w:szCs w:val="21"/>
+        </w:rPr>
+        <w:t xml:space="preserve"> </w:t>
+      </w:r>
+      <w:proofErr w:type="gramStart"/>
+      <w:r>
+        <w:rPr>
+          <w:rFonts w:ascii="Consolas" w:eastAsia="Times New Roman" w:hAnsi="Consolas" w:cs="Times New Roman"/>
+          <w:color w:val="DCDCAA"/>
+          <w:sz w:val="21"/>
+          <w:szCs w:val="21"/>
+        </w:rPr>
+        <w:t>response</w:t>
+      </w:r>
+      <w:r>
+        <w:rPr>
+          <w:rFonts w:ascii="Consolas" w:eastAsia="Times New Roman" w:hAnsi="Consolas" w:cs="Times New Roman"/>
+          <w:color w:val="D4D4D4"/>
+          <w:sz w:val="21"/>
+          <w:szCs w:val="21"/>
+        </w:rPr>
+        <w:t>(</w:t>
+      </w:r>
+      <w:proofErr w:type="gramEnd"/>
+      <w:r>
+        <w:rPr>
+          <w:rFonts w:ascii="Consolas" w:eastAsia="Times New Roman" w:hAnsi="Consolas" w:cs="Times New Roman"/>
+          <w:color w:val="D4D4D4"/>
+          <w:sz w:val="21"/>
+          <w:szCs w:val="21"/>
+        </w:rPr>
+        <w:t>[</w:t>
+      </w:r>
+    </w:p>
+    <w:p>
+      <w:pPr>
+        <w:shd w:val="clear" w:color="auto" w:fill="1E1E1E"/>
+        <w:spacing w:after="0" w:line="285" w:lineRule="atLeast"/>
+        <w:rPr>
+          <w:rFonts w:ascii="Consolas" w:eastAsia="Times New Roman" w:hAnsi="Consolas" w:cs="Times New Roman"/>
+          <w:color w:val="D4D4D4"/>
+          <w:sz w:val="21"/>
+          <w:szCs w:val="21"/>
+        </w:rPr>
+      </w:pPr>
+      <w:r>
+        <w:rPr>
+          <w:rFonts w:ascii="Consolas" w:eastAsia="Times New Roman" w:hAnsi="Consolas" w:cs="Times New Roman"/>
+          <w:color w:val="D4D4D4"/>
+          <w:sz w:val="21"/>
+          <w:szCs w:val="21"/>
+        </w:rPr>
+        <w:t xml:space="preserve">            </w:t>
+      </w:r>
+      <w:r>
+        <w:rPr>
+          <w:rFonts w:ascii="Consolas" w:eastAsia="Times New Roman" w:hAnsi="Consolas" w:cs="Times New Roman"/>
+          <w:color w:val="CE9178"/>
+          <w:sz w:val="21"/>
+          <w:szCs w:val="21"/>
+        </w:rPr>
+        <w:t>'message'</w:t>
+      </w:r>
+      <w:r>
+        <w:rPr>
+          <w:rFonts w:ascii="Consolas" w:eastAsia="Times New Roman" w:hAnsi="Consolas" w:cs="Times New Roman"/>
+          <w:color w:val="D4D4D4"/>
+          <w:sz w:val="21"/>
+          <w:szCs w:val="21"/>
+        </w:rPr>
+        <w:t xml:space="preserve"> =&gt; </w:t>
+      </w:r>
+      <w:r>
+        <w:rPr>
+          <w:rFonts w:ascii="Consolas" w:eastAsia="Times New Roman" w:hAnsi="Consolas" w:cs="Times New Roman"/>
+          <w:color w:val="CE9178"/>
+          <w:sz w:val="21"/>
+          <w:szCs w:val="21"/>
+        </w:rPr>
+        <w:t>'successfully logged out'</w:t>
+      </w:r>
+    </w:p>
+    <w:p>
+      <w:pPr>
+        <w:shd w:val="clear" w:color="auto" w:fill="1E1E1E"/>
+        <w:spacing w:after="0" w:line="285" w:lineRule="atLeast"/>
+        <w:rPr>
+          <w:rFonts w:ascii="Consolas" w:eastAsia="Times New Roman" w:hAnsi="Consolas" w:cs="Times New Roman"/>
+          <w:color w:val="D4D4D4"/>
+          <w:sz w:val="21"/>
+          <w:szCs w:val="21"/>
+        </w:rPr>
+      </w:pPr>
+      <w:r>
+        <w:rPr>
+          <w:rFonts w:ascii="Consolas" w:eastAsia="Times New Roman" w:hAnsi="Consolas" w:cs="Times New Roman"/>
+          <w:color w:val="D4D4D4"/>
+          <w:sz w:val="21"/>
+          <w:szCs w:val="21"/>
+        </w:rPr>
+        <w:t>        ])-&gt;</w:t>
+      </w:r>
+      <w:proofErr w:type="spellStart"/>
+      <w:r>
+        <w:rPr>
+          <w:rFonts w:ascii="Consolas" w:eastAsia="Times New Roman" w:hAnsi="Consolas" w:cs="Times New Roman"/>
+          <w:color w:val="DCDCAA"/>
+          <w:sz w:val="21"/>
+          <w:szCs w:val="21"/>
+        </w:rPr>
+        <w:t>withCookie</w:t>
+      </w:r>
+      <w:proofErr w:type="spellEnd"/>
+      <w:r>
+        <w:rPr>
+          <w:rFonts w:ascii="Consolas" w:eastAsia="Times New Roman" w:hAnsi="Consolas" w:cs="Times New Roman"/>
+          <w:color w:val="D4D4D4"/>
+          <w:sz w:val="21"/>
+          <w:szCs w:val="21"/>
+        </w:rPr>
+        <w:t>(</w:t>
+      </w:r>
+      <w:r>
+        <w:rPr>
+          <w:rFonts w:ascii="Consolas" w:eastAsia="Times New Roman" w:hAnsi="Consolas" w:cs="Times New Roman"/>
+          <w:color w:val="9CDCFE"/>
+          <w:sz w:val="21"/>
+          <w:szCs w:val="21"/>
+        </w:rPr>
+        <w:t>$cookie</w:t>
+      </w:r>
+      <w:r>
+        <w:rPr>
+          <w:rFonts w:ascii="Consolas" w:eastAsia="Times New Roman" w:hAnsi="Consolas" w:cs="Times New Roman"/>
+          <w:color w:val="D4D4D4"/>
+          <w:sz w:val="21"/>
+          <w:szCs w:val="21"/>
+        </w:rPr>
+        <w:t>);</w:t>
+      </w:r>
+    </w:p>
+    <w:p>
+      <w:pPr>
+        <w:shd w:val="clear" w:color="auto" w:fill="1E1E1E"/>
+        <w:spacing w:after="0" w:line="285" w:lineRule="atLeast"/>
+        <w:rPr>
+          <w:rFonts w:ascii="Consolas" w:eastAsia="Times New Roman" w:hAnsi="Consolas" w:cs="Times New Roman"/>
+          <w:color w:val="D4D4D4"/>
+          <w:sz w:val="21"/>
+          <w:szCs w:val="21"/>
+        </w:rPr>
+      </w:pPr>
+      <w:r>
+        <w:rPr>
+          <w:rFonts w:ascii="Consolas" w:eastAsia="Times New Roman" w:hAnsi="Consolas" w:cs="Times New Roman"/>
+          <w:color w:val="D4D4D4"/>
+          <w:sz w:val="21"/>
+          <w:szCs w:val="21"/>
+        </w:rPr>
+        <w:t>    }</w:t>
+      </w:r>
+    </w:p>
+    <w:p/>
     <w:sectPr>
       <w:pgSz w:w="11906" w:h="16838"/>
       <w:pgMar w:top="270" w:right="1440" w:bottom="1440" w:left="1440" w:header="720" w:footer="720" w:gutter="0"/>
@@ -6616,7 +8711,7 @@
 </file>
 
 <file path=word/styles.xml><?xml version="1.0" encoding="utf-8"?>
-<w:styles xmlns:mc="http://schemas.openxmlformats.org/markup-compatibility/2006" xmlns:r="http://schemas.openxmlformats.org/officeDocument/2006/relationships" xmlns:w="http://schemas.openxmlformats.org/wordprocessingml/2006/main" xmlns:w14="http://schemas.microsoft.com/office/word/2010/wordml" xmlns:w15="http://schemas.microsoft.com/office/word/2012/wordml" xmlns:w16cex="http://schemas.microsoft.com/office/word/2018/wordml/cex" xmlns:w16cid="http://schemas.microsoft.com/office/word/2016/wordml/cid" xmlns:w16="http://schemas.microsoft.com/office/word/2018/wordml" xmlns:w16sdtdh="http://schemas.microsoft.com/office/word/2020/wordml/sdtdatahash" xmlns:w16se="http://schemas.microsoft.com/office/word/2015/wordml/symex" mc:Ignorable="w14 w15 w16se w16cid w16 w16cex w16sdtdh">
+<w:styles xmlns:mc="http://schemas.openxmlformats.org/markup-compatibility/2006" xmlns:r="http://schemas.openxmlformats.org/officeDocument/2006/relationships" xmlns:w="http://schemas.openxmlformats.org/wordprocessingml/2006/main" xmlns:w14="http://schemas.microsoft.com/office/word/2010/wordml" xmlns:w15="http://schemas.microsoft.com/office/word/2012/wordml" xmlns:w16cex="http://schemas.microsoft.com/office/word/2018/wordml/cex" xmlns:w16cid="http://schemas.microsoft.com/office/word/2016/wordml/cid" xmlns:w16="http://schemas.microsoft.com/office/word/2018/wordml" xmlns:w16du="http://schemas.microsoft.com/office/word/2023/wordml/word16du" xmlns:w16sdtdh="http://schemas.microsoft.com/office/word/2020/wordml/sdtdatahash" xmlns:w16sdtfl="http://schemas.microsoft.com/office/word/2024/wordml/sdtformatlock" xmlns:w16se="http://schemas.microsoft.com/office/word/2015/wordml/symex" mc:Ignorable="w14 w15 w16se w16cid w16 w16cex w16sdtdh w16sdtfl w16du">
   <w:docDefaults>
     <w:rPrDefault>
       <w:rPr>

</xml_diff>